<commit_message>
work on discussion. hard.
</commit_message>
<xml_diff>
--- a/master_thesis/results.docx
+++ b/master_thesis/results.docx
@@ -945,6 +945,7 @@
         </w:rPr>
         <w:t xml:space="preserve">. </w:t>
       </w:r>
+      <w:proofErr w:type="spellStart"/>
       <w:r>
         <w:rPr>
           <w:rStyle w:val="Fett"/>
@@ -956,271 +957,9 @@
           <w:u w:val="single"/>
           <w:lang w:val="en-IE"/>
         </w:rPr>
-        <w:t>Expl. variance (PC1):</w:t>
-      </w:r>
-      <w:r>
-        <w:rPr>
-          <w:rFonts w:ascii="Times New Roman" w:hAnsi="Times New Roman" w:cs="Times New Roman"/>
-          <w:sz w:val="20"/>
-          <w:szCs w:val="20"/>
-          <w:lang w:val="en-IE"/>
-        </w:rPr>
-        <w:t xml:space="preserve"> Refers to the explained variance of the first principal</w:t>
-      </w:r>
-      <w:r>
-        <w:rPr>
-          <w:rFonts w:ascii="Times New Roman" w:hAnsi="Times New Roman" w:cs="Times New Roman"/>
-          <w:sz w:val="20"/>
-          <w:szCs w:val="20"/>
-          <w:lang w:val="en-IE"/>
-        </w:rPr>
-        <w:t xml:space="preserve"> component of the PCA based on the three migration variables</w:t>
-      </w:r>
-      <w:r>
-        <w:rPr>
-          <w:rFonts w:ascii="Times New Roman" w:hAnsi="Times New Roman" w:cs="Times New Roman"/>
-          <w:sz w:val="20"/>
-          <w:szCs w:val="20"/>
-          <w:lang w:val="en-IE"/>
-        </w:rPr>
-        <w:t>. A higher value suggests that a single underlying dimension (the general sentiment towards immigration) explains a larger proportion of the variance in opinions. The upward trend in this graph</w:t>
-      </w:r>
-      <w:r>
-        <w:rPr>
-          <w:rFonts w:ascii="Times New Roman" w:hAnsi="Times New Roman" w:cs="Times New Roman"/>
-          <w:sz w:val="20"/>
-          <w:szCs w:val="20"/>
-          <w:lang w:val="en-IE"/>
-        </w:rPr>
-        <w:t xml:space="preserve"> </w:t>
-      </w:r>
-      <w:r>
-        <w:rPr>
-          <w:rFonts w:ascii="Times New Roman" w:hAnsi="Times New Roman" w:cs="Times New Roman"/>
-          <w:sz w:val="20"/>
-          <w:szCs w:val="20"/>
-          <w:lang w:val="en-IE"/>
-        </w:rPr>
-        <w:t>suggests that opinions on immigration have become increasingly structured</w:t>
-      </w:r>
-      <w:r>
-        <w:rPr>
-          <w:rFonts w:ascii="Times New Roman" w:hAnsi="Times New Roman" w:cs="Times New Roman"/>
-          <w:sz w:val="20"/>
-          <w:szCs w:val="20"/>
-          <w:lang w:val="en-IE"/>
-        </w:rPr>
-        <w:t>, indicating an increase in polarization</w:t>
-      </w:r>
-      <w:r>
-        <w:rPr>
-          <w:rFonts w:ascii="Times New Roman" w:hAnsi="Times New Roman" w:cs="Times New Roman"/>
-          <w:sz w:val="20"/>
-          <w:szCs w:val="20"/>
-          <w:lang w:val="en-IE"/>
-        </w:rPr>
-        <w:t xml:space="preserve"> in the form of issue alignment</w:t>
-      </w:r>
-      <w:r>
-        <w:rPr>
-          <w:rFonts w:ascii="Times New Roman" w:hAnsi="Times New Roman" w:cs="Times New Roman"/>
-          <w:sz w:val="20"/>
-          <w:szCs w:val="20"/>
-          <w:lang w:val="en-IE"/>
-        </w:rPr>
-        <w:t>.</w:t>
-      </w:r>
-      <w:r>
-        <w:rPr>
-          <w:rFonts w:ascii="Times New Roman" w:hAnsi="Times New Roman" w:cs="Times New Roman"/>
-          <w:sz w:val="20"/>
-          <w:szCs w:val="20"/>
-          <w:lang w:val="en-IE"/>
-        </w:rPr>
-        <w:t xml:space="preserve"> </w:t>
-      </w:r>
-      <w:r>
-        <w:rPr>
-          <w:rFonts w:ascii="Times New Roman" w:hAnsi="Times New Roman" w:cs="Times New Roman"/>
-          <w:sz w:val="20"/>
-          <w:szCs w:val="20"/>
-          <w:u w:val="single"/>
-          <w:lang w:val="en-IE"/>
-        </w:rPr>
-        <w:t>Mean opinion</w:t>
-      </w:r>
-      <w:r>
-        <w:rPr>
-          <w:rFonts w:ascii="Times New Roman" w:hAnsi="Times New Roman" w:cs="Times New Roman"/>
-          <w:sz w:val="20"/>
-          <w:szCs w:val="20"/>
-          <w:lang w:val="en-IE"/>
-        </w:rPr>
-        <w:t>:</w:t>
-      </w:r>
-      <w:r>
-        <w:rPr>
-          <w:rFonts w:ascii="Times New Roman" w:hAnsi="Times New Roman" w:cs="Times New Roman"/>
-          <w:sz w:val="20"/>
-          <w:szCs w:val="20"/>
-          <w:lang w:val="en-IE"/>
-        </w:rPr>
-        <w:t xml:space="preserve"> </w:t>
-      </w:r>
-      <w:r>
-        <w:rPr>
-          <w:rFonts w:ascii="Times New Roman" w:hAnsi="Times New Roman" w:cs="Times New Roman"/>
-          <w:sz w:val="20"/>
-          <w:szCs w:val="20"/>
-          <w:lang w:val="en-IE"/>
-        </w:rPr>
-        <w:t>S</w:t>
-      </w:r>
-      <w:r>
-        <w:rPr>
-          <w:rFonts w:ascii="Times New Roman" w:hAnsi="Times New Roman" w:cs="Times New Roman"/>
-          <w:sz w:val="20"/>
-          <w:szCs w:val="20"/>
-          <w:lang w:val="en-IE"/>
-        </w:rPr>
-        <w:t>hows the average opinion for each variable on the</w:t>
-      </w:r>
-      <w:r>
-        <w:rPr>
-          <w:rFonts w:ascii="Times New Roman" w:hAnsi="Times New Roman" w:cs="Times New Roman"/>
-          <w:sz w:val="20"/>
-          <w:szCs w:val="20"/>
-          <w:lang w:val="en-IE"/>
-        </w:rPr>
-        <w:t xml:space="preserve"> original</w:t>
-      </w:r>
-      <w:r>
-        <w:rPr>
-          <w:rFonts w:ascii="Times New Roman" w:hAnsi="Times New Roman" w:cs="Times New Roman"/>
-          <w:sz w:val="20"/>
-          <w:szCs w:val="20"/>
-          <w:lang w:val="en-IE"/>
-        </w:rPr>
-        <w:t xml:space="preserve"> Likert-scale. Small values indicate resentment, five indicates a neutral stance, and large values indicate approval. </w:t>
-      </w:r>
-      <w:r>
-        <w:rPr>
-          <w:rFonts w:ascii="Times New Roman" w:hAnsi="Times New Roman" w:cs="Times New Roman"/>
-          <w:sz w:val="20"/>
-          <w:szCs w:val="20"/>
-          <w:lang w:val="en-IE"/>
-        </w:rPr>
-        <w:t>A</w:t>
-      </w:r>
-      <w:r>
-        <w:rPr>
-          <w:rFonts w:ascii="Times New Roman" w:hAnsi="Times New Roman" w:cs="Times New Roman"/>
-          <w:sz w:val="20"/>
-          <w:szCs w:val="20"/>
-          <w:lang w:val="en-IE"/>
-        </w:rPr>
-        <w:t xml:space="preserve">ll three </w:t>
-      </w:r>
-      <w:r>
-        <w:rPr>
-          <w:rFonts w:ascii="Times New Roman" w:hAnsi="Times New Roman" w:cs="Times New Roman"/>
-          <w:sz w:val="20"/>
-          <w:szCs w:val="20"/>
-          <w:lang w:val="en-IE"/>
-        </w:rPr>
-        <w:t>variables</w:t>
-      </w:r>
-      <w:r>
-        <w:rPr>
-          <w:rFonts w:ascii="Times New Roman" w:hAnsi="Times New Roman" w:cs="Times New Roman"/>
-          <w:sz w:val="20"/>
-          <w:szCs w:val="20"/>
-          <w:lang w:val="en-IE"/>
-        </w:rPr>
-        <w:t xml:space="preserve"> a tendency to increase in mean opinion towards the later part of the observed period. The period around 2010 seems to be a turning point for all three</w:t>
-      </w:r>
-      <w:r>
-        <w:rPr>
-          <w:rFonts w:ascii="Times New Roman" w:hAnsi="Times New Roman" w:cs="Times New Roman"/>
-          <w:sz w:val="20"/>
-          <w:szCs w:val="20"/>
-          <w:lang w:val="en-IE"/>
-        </w:rPr>
-        <w:t xml:space="preserve"> </w:t>
-      </w:r>
-      <w:r>
-        <w:rPr>
-          <w:rFonts w:ascii="Times New Roman" w:hAnsi="Times New Roman" w:cs="Times New Roman"/>
-          <w:sz w:val="20"/>
-          <w:szCs w:val="20"/>
-          <w:lang w:val="en-IE"/>
-        </w:rPr>
-        <w:t>variables</w:t>
-      </w:r>
-      <w:r>
-        <w:rPr>
-          <w:rFonts w:ascii="Times New Roman" w:hAnsi="Times New Roman" w:cs="Times New Roman"/>
-          <w:sz w:val="20"/>
-          <w:szCs w:val="20"/>
-          <w:lang w:val="en-IE"/>
-        </w:rPr>
-        <w:t xml:space="preserve">, with opinions generally starting </w:t>
-      </w:r>
-      <w:r>
-        <w:rPr>
-          <w:rFonts w:ascii="Times New Roman" w:hAnsi="Times New Roman" w:cs="Times New Roman"/>
-          <w:sz w:val="20"/>
-          <w:szCs w:val="20"/>
-          <w:lang w:val="en-IE"/>
-        </w:rPr>
-        <w:t xml:space="preserve">improve towards a mildly positive </w:t>
-      </w:r>
-      <w:r>
-        <w:rPr>
-          <w:rFonts w:ascii="Times New Roman" w:hAnsi="Times New Roman" w:cs="Times New Roman"/>
-          <w:sz w:val="20"/>
-          <w:szCs w:val="20"/>
-          <w:lang w:val="en-IE"/>
-        </w:rPr>
-        <w:t>stance</w:t>
-      </w:r>
-      <w:r>
-        <w:rPr>
-          <w:rFonts w:ascii="Times New Roman" w:hAnsi="Times New Roman" w:cs="Times New Roman"/>
-          <w:sz w:val="20"/>
-          <w:szCs w:val="20"/>
-          <w:lang w:val="en-IE"/>
-        </w:rPr>
-        <w:t xml:space="preserve"> after that year</w:t>
-      </w:r>
-      <w:r>
-        <w:rPr>
-          <w:rFonts w:ascii="Times New Roman" w:hAnsi="Times New Roman" w:cs="Times New Roman"/>
-          <w:sz w:val="20"/>
-          <w:szCs w:val="20"/>
-          <w:lang w:val="en-IE"/>
-        </w:rPr>
-        <w:t>.</w:t>
-      </w:r>
-      <w:r>
-        <w:rPr>
-          <w:rFonts w:ascii="Times New Roman" w:hAnsi="Times New Roman" w:cs="Times New Roman"/>
-          <w:sz w:val="20"/>
-          <w:szCs w:val="20"/>
-          <w:lang w:val="en-IE"/>
-        </w:rPr>
-        <w:t xml:space="preserve"> </w:t>
-      </w:r>
-      <w:r>
-        <w:rPr>
-          <w:rFonts w:ascii="Times New Roman" w:hAnsi="Times New Roman" w:cs="Times New Roman"/>
-          <w:sz w:val="20"/>
-          <w:szCs w:val="20"/>
-          <w:u w:val="single"/>
-          <w:lang w:val="en-IE"/>
-        </w:rPr>
-        <w:t>M</w:t>
-      </w:r>
+        <w:t>Expl</w:t>
+      </w:r>
+      <w:proofErr w:type="spellEnd"/>
       <w:r>
         <w:rPr>
           <w:rStyle w:val="Fett"/>
@@ -1232,52 +971,70 @@
           <w:u w:val="single"/>
           <w:lang w:val="en-IE"/>
         </w:rPr>
-        <w:t>oderate divergence:</w:t>
-      </w:r>
-      <w:r>
-        <w:rPr>
-          <w:rFonts w:ascii="Times New Roman" w:hAnsi="Times New Roman" w:cs="Times New Roman"/>
-          <w:sz w:val="20"/>
-          <w:szCs w:val="20"/>
-          <w:lang w:val="en-IE"/>
-        </w:rPr>
-        <w:t xml:space="preserve"> Captures the extent to which the average views of the moderately accepting and moderately opposing individuals diverge. The trends are somewhat fluctuating, but there appears to be an overall increase in moderate divergence, indicating an increase in polarization </w:t>
-      </w:r>
-      <w:r>
-        <w:rPr>
-          <w:rFonts w:ascii="Times New Roman" w:hAnsi="Times New Roman" w:cs="Times New Roman"/>
-          <w:sz w:val="20"/>
-          <w:szCs w:val="20"/>
-          <w:lang w:val="en-IE"/>
-        </w:rPr>
-        <w:t>between</w:t>
-      </w:r>
-      <w:r>
-        <w:rPr>
-          <w:rFonts w:ascii="Times New Roman" w:hAnsi="Times New Roman" w:cs="Times New Roman"/>
-          <w:sz w:val="20"/>
-          <w:szCs w:val="20"/>
-          <w:lang w:val="en-IE"/>
-        </w:rPr>
-        <w:t xml:space="preserve"> the two moderate groups</w:t>
-      </w:r>
-      <w:r>
-        <w:rPr>
-          <w:rFonts w:ascii="Times New Roman" w:hAnsi="Times New Roman" w:cs="Times New Roman"/>
-          <w:sz w:val="20"/>
-          <w:szCs w:val="20"/>
-          <w:lang w:val="en-IE"/>
-        </w:rPr>
-        <w:t>,</w:t>
-      </w:r>
-      <w:r>
-        <w:rPr>
-          <w:rFonts w:ascii="Times New Roman" w:hAnsi="Times New Roman" w:cs="Times New Roman"/>
-          <w:sz w:val="20"/>
-          <w:szCs w:val="20"/>
-          <w:lang w:val="en-IE"/>
-        </w:rPr>
-        <w:t xml:space="preserve"> again more visibly after 2015</w:t>
+        <w:t>. variance (PC1):</w:t>
+      </w:r>
+      <w:r>
+        <w:rPr>
+          <w:rFonts w:ascii="Times New Roman" w:hAnsi="Times New Roman" w:cs="Times New Roman"/>
+          <w:sz w:val="20"/>
+          <w:szCs w:val="20"/>
+          <w:lang w:val="en-IE"/>
+        </w:rPr>
+        <w:t xml:space="preserve"> Refers to the explained variance of the first principal</w:t>
+      </w:r>
+      <w:r>
+        <w:rPr>
+          <w:rFonts w:ascii="Times New Roman" w:hAnsi="Times New Roman" w:cs="Times New Roman"/>
+          <w:sz w:val="20"/>
+          <w:szCs w:val="20"/>
+          <w:lang w:val="en-IE"/>
+        </w:rPr>
+        <w:t xml:space="preserve"> component of the PCA based on the three migration variables</w:t>
+      </w:r>
+      <w:r>
+        <w:rPr>
+          <w:rFonts w:ascii="Times New Roman" w:hAnsi="Times New Roman" w:cs="Times New Roman"/>
+          <w:sz w:val="20"/>
+          <w:szCs w:val="20"/>
+          <w:lang w:val="en-IE"/>
+        </w:rPr>
+        <w:t>. A higher value suggests that a single underlying dimension (the general sentiment towards immigration) explains a larger proportion of the variance in opinions. The upward trend in this graph</w:t>
+      </w:r>
+      <w:r>
+        <w:rPr>
+          <w:rFonts w:ascii="Times New Roman" w:hAnsi="Times New Roman" w:cs="Times New Roman"/>
+          <w:sz w:val="20"/>
+          <w:szCs w:val="20"/>
+          <w:lang w:val="en-IE"/>
+        </w:rPr>
+        <w:t xml:space="preserve"> </w:t>
+      </w:r>
+      <w:r>
+        <w:rPr>
+          <w:rFonts w:ascii="Times New Roman" w:hAnsi="Times New Roman" w:cs="Times New Roman"/>
+          <w:sz w:val="20"/>
+          <w:szCs w:val="20"/>
+          <w:lang w:val="en-IE"/>
+        </w:rPr>
+        <w:t>suggests that opinions on immigration have become increasingly structured</w:t>
+      </w:r>
+      <w:r>
+        <w:rPr>
+          <w:rFonts w:ascii="Times New Roman" w:hAnsi="Times New Roman" w:cs="Times New Roman"/>
+          <w:sz w:val="20"/>
+          <w:szCs w:val="20"/>
+          <w:lang w:val="en-IE"/>
+        </w:rPr>
+        <w:t>, indicating an increase in polarization</w:t>
+      </w:r>
+      <w:r>
+        <w:rPr>
+          <w:rFonts w:ascii="Times New Roman" w:hAnsi="Times New Roman" w:cs="Times New Roman"/>
+          <w:sz w:val="20"/>
+          <w:szCs w:val="20"/>
+          <w:lang w:val="en-IE"/>
+        </w:rPr>
+        <w:t xml:space="preserve"> in the form of issue alignment</w:t>
       </w:r>
       <w:r>
         <w:rPr>
@@ -1296,6 +1053,188 @@
           <w:lang w:val="en-IE"/>
         </w:rPr>
         <w:t xml:space="preserve"> </w:t>
+      </w:r>
+      <w:r>
+        <w:rPr>
+          <w:rFonts w:ascii="Times New Roman" w:hAnsi="Times New Roman" w:cs="Times New Roman"/>
+          <w:sz w:val="20"/>
+          <w:szCs w:val="20"/>
+          <w:u w:val="single"/>
+          <w:lang w:val="en-IE"/>
+        </w:rPr>
+        <w:t>Mean opinion</w:t>
+      </w:r>
+      <w:r>
+        <w:rPr>
+          <w:rFonts w:ascii="Times New Roman" w:hAnsi="Times New Roman" w:cs="Times New Roman"/>
+          <w:sz w:val="20"/>
+          <w:szCs w:val="20"/>
+          <w:lang w:val="en-IE"/>
+        </w:rPr>
+        <w:t>:</w:t>
+      </w:r>
+      <w:r>
+        <w:rPr>
+          <w:rFonts w:ascii="Times New Roman" w:hAnsi="Times New Roman" w:cs="Times New Roman"/>
+          <w:sz w:val="20"/>
+          <w:szCs w:val="20"/>
+          <w:lang w:val="en-IE"/>
+        </w:rPr>
+        <w:t xml:space="preserve"> </w:t>
+      </w:r>
+      <w:r>
+        <w:rPr>
+          <w:rFonts w:ascii="Times New Roman" w:hAnsi="Times New Roman" w:cs="Times New Roman"/>
+          <w:sz w:val="20"/>
+          <w:szCs w:val="20"/>
+          <w:lang w:val="en-IE"/>
+        </w:rPr>
+        <w:t>S</w:t>
+      </w:r>
+      <w:r>
+        <w:rPr>
+          <w:rFonts w:ascii="Times New Roman" w:hAnsi="Times New Roman" w:cs="Times New Roman"/>
+          <w:sz w:val="20"/>
+          <w:szCs w:val="20"/>
+          <w:lang w:val="en-IE"/>
+        </w:rPr>
+        <w:t>hows the average opinion for each variable on the</w:t>
+      </w:r>
+      <w:r>
+        <w:rPr>
+          <w:rFonts w:ascii="Times New Roman" w:hAnsi="Times New Roman" w:cs="Times New Roman"/>
+          <w:sz w:val="20"/>
+          <w:szCs w:val="20"/>
+          <w:lang w:val="en-IE"/>
+        </w:rPr>
+        <w:t xml:space="preserve"> original</w:t>
+      </w:r>
+      <w:r>
+        <w:rPr>
+          <w:rFonts w:ascii="Times New Roman" w:hAnsi="Times New Roman" w:cs="Times New Roman"/>
+          <w:sz w:val="20"/>
+          <w:szCs w:val="20"/>
+          <w:lang w:val="en-IE"/>
+        </w:rPr>
+        <w:t xml:space="preserve"> Likert-scale. Small values indicate resentment, five indicates a neutral stance, and large values indicate approval. </w:t>
+      </w:r>
+      <w:r>
+        <w:rPr>
+          <w:rFonts w:ascii="Times New Roman" w:hAnsi="Times New Roman" w:cs="Times New Roman"/>
+          <w:sz w:val="20"/>
+          <w:szCs w:val="20"/>
+          <w:lang w:val="en-IE"/>
+        </w:rPr>
+        <w:t>A</w:t>
+      </w:r>
+      <w:r>
+        <w:rPr>
+          <w:rFonts w:ascii="Times New Roman" w:hAnsi="Times New Roman" w:cs="Times New Roman"/>
+          <w:sz w:val="20"/>
+          <w:szCs w:val="20"/>
+          <w:lang w:val="en-IE"/>
+        </w:rPr>
+        <w:t xml:space="preserve">ll three </w:t>
+      </w:r>
+      <w:r>
+        <w:rPr>
+          <w:rFonts w:ascii="Times New Roman" w:hAnsi="Times New Roman" w:cs="Times New Roman"/>
+          <w:sz w:val="20"/>
+          <w:szCs w:val="20"/>
+          <w:lang w:val="en-IE"/>
+        </w:rPr>
+        <w:t>variables</w:t>
+      </w:r>
+      <w:r>
+        <w:rPr>
+          <w:rFonts w:ascii="Times New Roman" w:hAnsi="Times New Roman" w:cs="Times New Roman"/>
+          <w:sz w:val="20"/>
+          <w:szCs w:val="20"/>
+          <w:lang w:val="en-IE"/>
+        </w:rPr>
+        <w:t xml:space="preserve"> a tendency to increase in mean opinion towards the later part of the observed period. The period around 2010 seems to be a turning point for all three</w:t>
+      </w:r>
+      <w:r>
+        <w:rPr>
+          <w:rFonts w:ascii="Times New Roman" w:hAnsi="Times New Roman" w:cs="Times New Roman"/>
+          <w:sz w:val="20"/>
+          <w:szCs w:val="20"/>
+          <w:lang w:val="en-IE"/>
+        </w:rPr>
+        <w:t xml:space="preserve"> </w:t>
+      </w:r>
+      <w:r>
+        <w:rPr>
+          <w:rFonts w:ascii="Times New Roman" w:hAnsi="Times New Roman" w:cs="Times New Roman"/>
+          <w:sz w:val="20"/>
+          <w:szCs w:val="20"/>
+          <w:lang w:val="en-IE"/>
+        </w:rPr>
+        <w:t>variables</w:t>
+      </w:r>
+      <w:r>
+        <w:rPr>
+          <w:rFonts w:ascii="Times New Roman" w:hAnsi="Times New Roman" w:cs="Times New Roman"/>
+          <w:sz w:val="20"/>
+          <w:szCs w:val="20"/>
+          <w:lang w:val="en-IE"/>
+        </w:rPr>
+        <w:t xml:space="preserve">, with opinions generally starting </w:t>
+      </w:r>
+      <w:r>
+        <w:rPr>
+          <w:rFonts w:ascii="Times New Roman" w:hAnsi="Times New Roman" w:cs="Times New Roman"/>
+          <w:sz w:val="20"/>
+          <w:szCs w:val="20"/>
+          <w:lang w:val="en-IE"/>
+        </w:rPr>
+        <w:t xml:space="preserve">improve towards a mildly positive </w:t>
+      </w:r>
+      <w:r>
+        <w:rPr>
+          <w:rFonts w:ascii="Times New Roman" w:hAnsi="Times New Roman" w:cs="Times New Roman"/>
+          <w:sz w:val="20"/>
+          <w:szCs w:val="20"/>
+          <w:lang w:val="en-IE"/>
+        </w:rPr>
+        <w:t>stance</w:t>
+      </w:r>
+      <w:r>
+        <w:rPr>
+          <w:rFonts w:ascii="Times New Roman" w:hAnsi="Times New Roman" w:cs="Times New Roman"/>
+          <w:sz w:val="20"/>
+          <w:szCs w:val="20"/>
+          <w:lang w:val="en-IE"/>
+        </w:rPr>
+        <w:t xml:space="preserve"> after that year</w:t>
+      </w:r>
+      <w:r>
+        <w:rPr>
+          <w:rFonts w:ascii="Times New Roman" w:hAnsi="Times New Roman" w:cs="Times New Roman"/>
+          <w:sz w:val="20"/>
+          <w:szCs w:val="20"/>
+          <w:lang w:val="en-IE"/>
+        </w:rPr>
+        <w:t>.</w:t>
+      </w:r>
+      <w:r>
+        <w:rPr>
+          <w:rFonts w:ascii="Times New Roman" w:hAnsi="Times New Roman" w:cs="Times New Roman"/>
+          <w:sz w:val="20"/>
+          <w:szCs w:val="20"/>
+          <w:lang w:val="en-IE"/>
+        </w:rPr>
+        <w:t xml:space="preserve"> </w:t>
+      </w:r>
+      <w:r>
+        <w:rPr>
+          <w:rFonts w:ascii="Times New Roman" w:hAnsi="Times New Roman" w:cs="Times New Roman"/>
+          <w:sz w:val="20"/>
+          <w:szCs w:val="20"/>
+          <w:u w:val="single"/>
+          <w:lang w:val="en-IE"/>
+        </w:rPr>
+        <w:t>M</w:t>
       </w:r>
       <w:r>
         <w:rPr>
@@ -1308,6 +1247,64 @@
           <w:u w:val="single"/>
           <w:lang w:val="en-IE"/>
         </w:rPr>
+        <w:t>oderate divergence:</w:t>
+      </w:r>
+      <w:r>
+        <w:rPr>
+          <w:rFonts w:ascii="Times New Roman" w:hAnsi="Times New Roman" w:cs="Times New Roman"/>
+          <w:sz w:val="20"/>
+          <w:szCs w:val="20"/>
+          <w:lang w:val="en-IE"/>
+        </w:rPr>
+        <w:t xml:space="preserve"> Captures the extent to which the average views of the moderately accepting and moderately opposing individuals diverge. The trends are somewhat fluctuating, but there appears to be an overall increase in moderate divergence, indicating an increase in polarization </w:t>
+      </w:r>
+      <w:r>
+        <w:rPr>
+          <w:rFonts w:ascii="Times New Roman" w:hAnsi="Times New Roman" w:cs="Times New Roman"/>
+          <w:sz w:val="20"/>
+          <w:szCs w:val="20"/>
+          <w:lang w:val="en-IE"/>
+        </w:rPr>
+        <w:t>between</w:t>
+      </w:r>
+      <w:r>
+        <w:rPr>
+          <w:rFonts w:ascii="Times New Roman" w:hAnsi="Times New Roman" w:cs="Times New Roman"/>
+          <w:sz w:val="20"/>
+          <w:szCs w:val="20"/>
+          <w:lang w:val="en-IE"/>
+        </w:rPr>
+        <w:t xml:space="preserve"> the two moderate groups</w:t>
+      </w:r>
+      <w:r>
+        <w:rPr>
+          <w:rFonts w:ascii="Times New Roman" w:hAnsi="Times New Roman" w:cs="Times New Roman"/>
+          <w:sz w:val="20"/>
+          <w:szCs w:val="20"/>
+          <w:lang w:val="en-IE"/>
+        </w:rPr>
+        <w:t>, again more visibly after 2015.</w:t>
+      </w:r>
+      <w:r>
+        <w:rPr>
+          <w:rFonts w:ascii="Times New Roman" w:hAnsi="Times New Roman" w:cs="Times New Roman"/>
+          <w:sz w:val="20"/>
+          <w:szCs w:val="20"/>
+          <w:lang w:val="en-IE"/>
+        </w:rPr>
+        <w:t xml:space="preserve"> </w:t>
+      </w:r>
+      <w:r>
+        <w:rPr>
+          <w:rStyle w:val="Fett"/>
+          <w:rFonts w:ascii="Times New Roman" w:hAnsi="Times New Roman" w:cs="Times New Roman"/>
+          <w:b w:val="0"/>
+          <w:bCs w:val="0"/>
+          <w:sz w:val="20"/>
+          <w:szCs w:val="20"/>
+          <w:u w:val="single"/>
+          <w:lang w:val="en-IE"/>
+        </w:rPr>
         <w:t>Moderate group consensus:</w:t>
       </w:r>
       <w:r>
@@ -1362,43 +1359,7 @@
           <w:szCs w:val="20"/>
           <w:lang w:val="en-IE"/>
         </w:rPr>
-        <w:t xml:space="preserve"> O</w:t>
-      </w:r>
-      <w:r>
-        <w:rPr>
-          <w:rFonts w:ascii="Times New Roman" w:hAnsi="Times New Roman" w:cs="Times New Roman"/>
-          <w:sz w:val="20"/>
-          <w:szCs w:val="20"/>
-          <w:lang w:val="en-IE"/>
-        </w:rPr>
-        <w:t xml:space="preserve">ver the years, the values have been fluctuating, but again, </w:t>
-      </w:r>
-      <w:r>
-        <w:rPr>
-          <w:rFonts w:ascii="Times New Roman" w:hAnsi="Times New Roman" w:cs="Times New Roman"/>
-          <w:sz w:val="20"/>
-          <w:szCs w:val="20"/>
-          <w:lang w:val="en-IE"/>
-        </w:rPr>
-        <w:t>results show</w:t>
-      </w:r>
-      <w:r>
-        <w:rPr>
-          <w:rFonts w:ascii="Times New Roman" w:hAnsi="Times New Roman" w:cs="Times New Roman"/>
-          <w:sz w:val="20"/>
-          <w:szCs w:val="20"/>
-          <w:lang w:val="en-IE"/>
-        </w:rPr>
-        <w:t xml:space="preserve"> see a decrease in consensus right after 2015</w:t>
-      </w:r>
-      <w:r>
-        <w:rPr>
-          <w:rFonts w:ascii="Times New Roman" w:hAnsi="Times New Roman" w:cs="Times New Roman"/>
-          <w:sz w:val="20"/>
-          <w:szCs w:val="20"/>
-          <w:lang w:val="en-IE"/>
-        </w:rPr>
-        <w:t>, indicating an increase in opinion polarization</w:t>
+        <w:t xml:space="preserve"> Over the years, the values have been fluctuating, but again, results show see a decrease in consensus right after 2015, indicating an increase in opinion polarization</w:t>
       </w:r>
       <w:r>
         <w:rPr>
@@ -1468,7 +1429,47 @@
           <w:szCs w:val="20"/>
           <w:lang w:val="en-IE"/>
         </w:rPr>
-        <w:t>but a decrease in group size parity is visible for "imbgeco" and "imueclt" after 2015, again indicating an increase in polarization around that time</w:t>
+        <w:t>but a decrease in group size parity is visible for "</w:t>
+      </w:r>
+      <w:proofErr w:type="spellStart"/>
+      <w:r>
+        <w:rPr>
+          <w:rFonts w:ascii="Times New Roman" w:hAnsi="Times New Roman" w:cs="Times New Roman"/>
+          <w:sz w:val="20"/>
+          <w:szCs w:val="20"/>
+          <w:lang w:val="en-IE"/>
+        </w:rPr>
+        <w:t>imbgeco</w:t>
+      </w:r>
+      <w:proofErr w:type="spellEnd"/>
+      <w:r>
+        <w:rPr>
+          <w:rFonts w:ascii="Times New Roman" w:hAnsi="Times New Roman" w:cs="Times New Roman"/>
+          <w:sz w:val="20"/>
+          <w:szCs w:val="20"/>
+          <w:lang w:val="en-IE"/>
+        </w:rPr>
+        <w:t>" and "</w:t>
+      </w:r>
+      <w:proofErr w:type="spellStart"/>
+      <w:r>
+        <w:rPr>
+          <w:rFonts w:ascii="Times New Roman" w:hAnsi="Times New Roman" w:cs="Times New Roman"/>
+          <w:sz w:val="20"/>
+          <w:szCs w:val="20"/>
+          <w:lang w:val="en-IE"/>
+        </w:rPr>
+        <w:t>imueclt</w:t>
+      </w:r>
+      <w:proofErr w:type="spellEnd"/>
+      <w:r>
+        <w:rPr>
+          <w:rFonts w:ascii="Times New Roman" w:hAnsi="Times New Roman" w:cs="Times New Roman"/>
+          <w:sz w:val="20"/>
+          <w:szCs w:val="20"/>
+          <w:lang w:val="en-IE"/>
+        </w:rPr>
+        <w:t>" after 2015, again indicating an increase in polarization around that time</w:t>
       </w:r>
       <w:r>
         <w:rPr>
@@ -2196,7 +2197,27 @@
           <w:szCs w:val="20"/>
           <w:lang w:val="en-IE"/>
         </w:rPr>
-        <w:t xml:space="preserve"> “imueclt”</w:t>
+        <w:t xml:space="preserve"> “</w:t>
+      </w:r>
+      <w:proofErr w:type="spellStart"/>
+      <w:r>
+        <w:rPr>
+          <w:rFonts w:ascii="Times New Roman" w:hAnsi="Times New Roman" w:cs="Times New Roman"/>
+          <w:sz w:val="20"/>
+          <w:szCs w:val="20"/>
+          <w:lang w:val="en-IE"/>
+        </w:rPr>
+        <w:t>imueclt</w:t>
+      </w:r>
+      <w:proofErr w:type="spellEnd"/>
+      <w:r>
+        <w:rPr>
+          <w:rFonts w:ascii="Times New Roman" w:hAnsi="Times New Roman" w:cs="Times New Roman"/>
+          <w:sz w:val="20"/>
+          <w:szCs w:val="20"/>
+          <w:lang w:val="en-IE"/>
+        </w:rPr>
+        <w:t>”</w:t>
       </w:r>
       <w:r>
         <w:rPr>
@@ -2214,7 +2235,27 @@
           <w:szCs w:val="20"/>
           <w:lang w:val="en-IE"/>
         </w:rPr>
-        <w:t xml:space="preserve"> and “imwbcnt”,</w:t>
+        <w:t xml:space="preserve"> and “</w:t>
+      </w:r>
+      <w:proofErr w:type="spellStart"/>
+      <w:r>
+        <w:rPr>
+          <w:rFonts w:ascii="Times New Roman" w:hAnsi="Times New Roman" w:cs="Times New Roman"/>
+          <w:sz w:val="20"/>
+          <w:szCs w:val="20"/>
+          <w:lang w:val="en-IE"/>
+        </w:rPr>
+        <w:t>imwbcnt</w:t>
+      </w:r>
+      <w:proofErr w:type="spellEnd"/>
+      <w:r>
+        <w:rPr>
+          <w:rFonts w:ascii="Times New Roman" w:hAnsi="Times New Roman" w:cs="Times New Roman"/>
+          <w:sz w:val="20"/>
+          <w:szCs w:val="20"/>
+          <w:lang w:val="en-IE"/>
+        </w:rPr>
+        <w:t>”,</w:t>
       </w:r>
       <w:r>
         <w:rPr>
@@ -2268,7 +2309,27 @@
           <w:szCs w:val="20"/>
           <w:lang w:val="en-IE"/>
         </w:rPr>
-        <w:t xml:space="preserve"> whereas “imbgeco” increased,</w:t>
+        <w:t xml:space="preserve"> whereas “</w:t>
+      </w:r>
+      <w:proofErr w:type="spellStart"/>
+      <w:r>
+        <w:rPr>
+          <w:rFonts w:ascii="Times New Roman" w:hAnsi="Times New Roman" w:cs="Times New Roman"/>
+          <w:sz w:val="20"/>
+          <w:szCs w:val="20"/>
+          <w:lang w:val="en-IE"/>
+        </w:rPr>
+        <w:t>imbgeco</w:t>
+      </w:r>
+      <w:proofErr w:type="spellEnd"/>
+      <w:r>
+        <w:rPr>
+          <w:rFonts w:ascii="Times New Roman" w:hAnsi="Times New Roman" w:cs="Times New Roman"/>
+          <w:sz w:val="20"/>
+          <w:szCs w:val="20"/>
+          <w:lang w:val="en-IE"/>
+        </w:rPr>
+        <w:t>” increased,</w:t>
       </w:r>
       <w:r>
         <w:rPr>
@@ -2413,6 +2474,208 @@
           <w:szCs w:val="20"/>
           <w:lang w:val="en-IE"/>
         </w:rPr>
+        <w:t xml:space="preserve"> Measures the deviation from the average opinion. Higher dispersion indicates a shift towards a more extreme opinion (in both directions), and can thus be a sign of polarization</w:t>
+      </w:r>
+      <w:r>
+        <w:rPr>
+          <w:rFonts w:ascii="Times New Roman" w:hAnsi="Times New Roman" w:cs="Times New Roman"/>
+          <w:sz w:val="20"/>
+          <w:szCs w:val="20"/>
+          <w:lang w:val="en-IE"/>
+        </w:rPr>
+        <w:t>. For all three variables, the dispersion generally increases after 2015, indicating a greater diversity of opinions</w:t>
+      </w:r>
+      <w:r>
+        <w:rPr>
+          <w:rFonts w:ascii="Times New Roman" w:hAnsi="Times New Roman" w:cs="Times New Roman"/>
+          <w:sz w:val="20"/>
+          <w:szCs w:val="20"/>
+          <w:lang w:val="en-IE"/>
+        </w:rPr>
+        <w:t xml:space="preserve"> about immigration around that time</w:t>
+      </w:r>
+      <w:r>
+        <w:rPr>
+          <w:rFonts w:ascii="Times New Roman" w:hAnsi="Times New Roman" w:cs="Times New Roman"/>
+          <w:sz w:val="20"/>
+          <w:szCs w:val="20"/>
+          <w:lang w:val="en-IE"/>
+        </w:rPr>
+        <w:t xml:space="preserve">. </w:t>
+      </w:r>
+      <w:proofErr w:type="spellStart"/>
+      <w:r>
+        <w:rPr>
+          <w:rFonts w:ascii="Times New Roman" w:hAnsi="Times New Roman" w:cs="Times New Roman"/>
+          <w:sz w:val="20"/>
+          <w:szCs w:val="20"/>
+          <w:u w:val="single"/>
+          <w:lang w:val="en-IE"/>
+        </w:rPr>
+        <w:t>Expl</w:t>
+      </w:r>
+      <w:proofErr w:type="spellEnd"/>
+      <w:r>
+        <w:rPr>
+          <w:rFonts w:ascii="Times New Roman" w:hAnsi="Times New Roman" w:cs="Times New Roman"/>
+          <w:sz w:val="20"/>
+          <w:szCs w:val="20"/>
+          <w:u w:val="single"/>
+          <w:lang w:val="en-IE"/>
+        </w:rPr>
+        <w:t>. variance (PC1)</w:t>
+      </w:r>
+      <w:r>
+        <w:rPr>
+          <w:rFonts w:ascii="Times New Roman" w:hAnsi="Times New Roman" w:cs="Times New Roman"/>
+          <w:sz w:val="20"/>
+          <w:szCs w:val="20"/>
+          <w:lang w:val="en-IE"/>
+        </w:rPr>
+        <w:t xml:space="preserve">: </w:t>
+      </w:r>
+      <w:r>
+        <w:rPr>
+          <w:rFonts w:ascii="Times New Roman" w:hAnsi="Times New Roman" w:cs="Times New Roman"/>
+          <w:sz w:val="20"/>
+          <w:szCs w:val="20"/>
+          <w:lang w:val="en-IE"/>
+        </w:rPr>
+        <w:t>R</w:t>
+      </w:r>
+      <w:r>
+        <w:rPr>
+          <w:rFonts w:ascii="Times New Roman" w:hAnsi="Times New Roman" w:cs="Times New Roman"/>
+          <w:sz w:val="20"/>
+          <w:szCs w:val="20"/>
+          <w:lang w:val="en-IE"/>
+        </w:rPr>
+        <w:t xml:space="preserve">epresents the amount of variance in the combined data of the three immigration </w:t>
+      </w:r>
+      <w:r>
+        <w:rPr>
+          <w:rFonts w:ascii="Times New Roman" w:hAnsi="Times New Roman" w:cs="Times New Roman"/>
+          <w:sz w:val="20"/>
+          <w:szCs w:val="20"/>
+          <w:lang w:val="en-IE"/>
+        </w:rPr>
+        <w:t>variable</w:t>
+      </w:r>
+      <w:r>
+        <w:rPr>
+          <w:rFonts w:ascii="Times New Roman" w:hAnsi="Times New Roman" w:cs="Times New Roman"/>
+          <w:sz w:val="20"/>
+          <w:szCs w:val="20"/>
+          <w:lang w:val="en-IE"/>
+        </w:rPr>
+        <w:t>s that is explained by the first principal component</w:t>
+      </w:r>
+      <w:r>
+        <w:rPr>
+          <w:rFonts w:ascii="Times New Roman" w:hAnsi="Times New Roman" w:cs="Times New Roman"/>
+          <w:sz w:val="20"/>
+          <w:szCs w:val="20"/>
+          <w:lang w:val="en-IE"/>
+        </w:rPr>
+        <w:t xml:space="preserve"> of a PCA</w:t>
+      </w:r>
+      <w:r>
+        <w:rPr>
+          <w:rFonts w:ascii="Times New Roman" w:hAnsi="Times New Roman" w:cs="Times New Roman"/>
+          <w:sz w:val="20"/>
+          <w:szCs w:val="20"/>
+          <w:lang w:val="en-IE"/>
+        </w:rPr>
+        <w:t xml:space="preserve">. A higher explained variance suggests that the opinions on these three </w:t>
+      </w:r>
+      <w:r>
+        <w:rPr>
+          <w:rFonts w:ascii="Times New Roman" w:hAnsi="Times New Roman" w:cs="Times New Roman"/>
+          <w:sz w:val="20"/>
+          <w:szCs w:val="20"/>
+          <w:lang w:val="en-IE"/>
+        </w:rPr>
+        <w:t>variable</w:t>
+      </w:r>
+      <w:r>
+        <w:rPr>
+          <w:rFonts w:ascii="Times New Roman" w:hAnsi="Times New Roman" w:cs="Times New Roman"/>
+          <w:sz w:val="20"/>
+          <w:szCs w:val="20"/>
+          <w:lang w:val="en-IE"/>
+        </w:rPr>
+        <w:t xml:space="preserve">s tend to move together. The plot shows a general increase in explained variance </w:t>
+      </w:r>
+      <w:r>
+        <w:rPr>
+          <w:rFonts w:ascii="Times New Roman" w:hAnsi="Times New Roman" w:cs="Times New Roman"/>
+          <w:sz w:val="20"/>
+          <w:szCs w:val="20"/>
+          <w:lang w:val="en-IE"/>
+        </w:rPr>
+        <w:t xml:space="preserve">of PC1 </w:t>
+      </w:r>
+      <w:r>
+        <w:rPr>
+          <w:rFonts w:ascii="Times New Roman" w:hAnsi="Times New Roman" w:cs="Times New Roman"/>
+          <w:sz w:val="20"/>
+          <w:szCs w:val="20"/>
+          <w:lang w:val="en-IE"/>
+        </w:rPr>
+        <w:t>after 2015</w:t>
+      </w:r>
+      <w:r>
+        <w:rPr>
+          <w:rFonts w:ascii="Times New Roman" w:hAnsi="Times New Roman" w:cs="Times New Roman"/>
+          <w:sz w:val="20"/>
+          <w:szCs w:val="20"/>
+          <w:lang w:val="en-IE"/>
+        </w:rPr>
+        <w:t xml:space="preserve">. </w:t>
+      </w:r>
+      <w:r>
+        <w:rPr>
+          <w:rFonts w:ascii="Times New Roman" w:hAnsi="Times New Roman" w:cs="Times New Roman"/>
+          <w:sz w:val="20"/>
+          <w:szCs w:val="20"/>
+          <w:lang w:val="en-IE"/>
+        </w:rPr>
+        <w:t xml:space="preserve">This suggests that </w:t>
+      </w:r>
+      <w:r>
+        <w:rPr>
+          <w:rFonts w:ascii="Times New Roman" w:hAnsi="Times New Roman" w:cs="Times New Roman"/>
+          <w:sz w:val="20"/>
+          <w:szCs w:val="20"/>
+          <w:lang w:val="en-IE"/>
+        </w:rPr>
+        <w:t>during that period</w:t>
+      </w:r>
+      <w:r>
+        <w:rPr>
+          <w:rFonts w:ascii="Times New Roman" w:hAnsi="Times New Roman" w:cs="Times New Roman"/>
+          <w:sz w:val="20"/>
+          <w:szCs w:val="20"/>
+          <w:lang w:val="en-IE"/>
+        </w:rPr>
+        <w:t>, opinions on whether immigration is good for the economy, enriches culture, or makes the country a better place became more aligned</w:t>
+      </w:r>
+      <w:r>
+        <w:rPr>
+          <w:rFonts w:ascii="Times New Roman" w:hAnsi="Times New Roman" w:cs="Times New Roman"/>
+          <w:sz w:val="20"/>
+          <w:szCs w:val="20"/>
+          <w:lang w:val="en-IE"/>
+        </w:rPr>
+        <w:t>, which is a process known as issue alignment.</w:t>
+      </w:r>
+      <w:r>
+        <w:rPr>
+          <w:rFonts w:ascii="Times New Roman" w:hAnsi="Times New Roman" w:cs="Times New Roman"/>
+          <w:sz w:val="20"/>
+          <w:szCs w:val="20"/>
+          <w:lang w:val="en-IE"/>
+        </w:rPr>
         <w:t xml:space="preserve"> </w:t>
       </w:r>
       <w:r>
@@ -2420,46 +2683,10 @@
           <w:rFonts w:ascii="Times New Roman" w:hAnsi="Times New Roman" w:cs="Times New Roman"/>
           <w:sz w:val="20"/>
           <w:szCs w:val="20"/>
-          <w:lang w:val="en-IE"/>
-        </w:rPr>
-        <w:t>Measures the deviation from the average opinion. Higher dispersion indicates a shift towards a more extreme opinion (in both directions), and can thus be a sign of polarization</w:t>
-      </w:r>
-      <w:r>
-        <w:rPr>
-          <w:rFonts w:ascii="Times New Roman" w:hAnsi="Times New Roman" w:cs="Times New Roman"/>
-          <w:sz w:val="20"/>
-          <w:szCs w:val="20"/>
-          <w:lang w:val="en-IE"/>
-        </w:rPr>
-        <w:t>. For all three variables, the dispersion generally increases after 2015, indicating a greater diversity of opinions</w:t>
-      </w:r>
-      <w:r>
-        <w:rPr>
-          <w:rFonts w:ascii="Times New Roman" w:hAnsi="Times New Roman" w:cs="Times New Roman"/>
-          <w:sz w:val="20"/>
-          <w:szCs w:val="20"/>
-          <w:lang w:val="en-IE"/>
-        </w:rPr>
-        <w:t xml:space="preserve"> about immigration around that time</w:t>
-      </w:r>
-      <w:r>
-        <w:rPr>
-          <w:rFonts w:ascii="Times New Roman" w:hAnsi="Times New Roman" w:cs="Times New Roman"/>
-          <w:sz w:val="20"/>
-          <w:szCs w:val="20"/>
-          <w:lang w:val="en-IE"/>
-        </w:rPr>
-        <w:t xml:space="preserve">. </w:t>
-      </w:r>
-      <w:r>
-        <w:rPr>
-          <w:rFonts w:ascii="Times New Roman" w:hAnsi="Times New Roman" w:cs="Times New Roman"/>
-          <w:sz w:val="20"/>
-          <w:szCs w:val="20"/>
           <w:u w:val="single"/>
           <w:lang w:val="en-IE"/>
         </w:rPr>
-        <w:t>Expl. variance (PC1)</w:t>
+        <w:t>Mean opinion</w:t>
       </w:r>
       <w:r>
         <w:rPr>
@@ -2477,169 +2704,110 @@
           <w:szCs w:val="20"/>
           <w:lang w:val="en-IE"/>
         </w:rPr>
-        <w:t>R</w:t>
-      </w:r>
-      <w:r>
-        <w:rPr>
-          <w:rFonts w:ascii="Times New Roman" w:hAnsi="Times New Roman" w:cs="Times New Roman"/>
-          <w:sz w:val="20"/>
-          <w:szCs w:val="20"/>
-          <w:lang w:val="en-IE"/>
-        </w:rPr>
-        <w:t xml:space="preserve">epresents the amount of variance in the combined data of the three immigration </w:t>
-      </w:r>
-      <w:r>
-        <w:rPr>
-          <w:rFonts w:ascii="Times New Roman" w:hAnsi="Times New Roman" w:cs="Times New Roman"/>
-          <w:sz w:val="20"/>
-          <w:szCs w:val="20"/>
-          <w:lang w:val="en-IE"/>
-        </w:rPr>
-        <w:t>variable</w:t>
-      </w:r>
-      <w:r>
-        <w:rPr>
-          <w:rFonts w:ascii="Times New Roman" w:hAnsi="Times New Roman" w:cs="Times New Roman"/>
-          <w:sz w:val="20"/>
-          <w:szCs w:val="20"/>
-          <w:lang w:val="en-IE"/>
-        </w:rPr>
-        <w:t>s that is explained by the first principal component</w:t>
-      </w:r>
-      <w:r>
-        <w:rPr>
-          <w:rFonts w:ascii="Times New Roman" w:hAnsi="Times New Roman" w:cs="Times New Roman"/>
-          <w:sz w:val="20"/>
-          <w:szCs w:val="20"/>
-          <w:lang w:val="en-IE"/>
-        </w:rPr>
-        <w:t xml:space="preserve"> of a PCA</w:t>
-      </w:r>
-      <w:r>
-        <w:rPr>
-          <w:rFonts w:ascii="Times New Roman" w:hAnsi="Times New Roman" w:cs="Times New Roman"/>
-          <w:sz w:val="20"/>
-          <w:szCs w:val="20"/>
-          <w:lang w:val="en-IE"/>
-        </w:rPr>
-        <w:t xml:space="preserve">. A higher explained variance suggests that the opinions on these three </w:t>
-      </w:r>
-      <w:r>
-        <w:rPr>
-          <w:rFonts w:ascii="Times New Roman" w:hAnsi="Times New Roman" w:cs="Times New Roman"/>
-          <w:sz w:val="20"/>
-          <w:szCs w:val="20"/>
-          <w:lang w:val="en-IE"/>
-        </w:rPr>
-        <w:t>variable</w:t>
-      </w:r>
-      <w:r>
-        <w:rPr>
-          <w:rFonts w:ascii="Times New Roman" w:hAnsi="Times New Roman" w:cs="Times New Roman"/>
-          <w:sz w:val="20"/>
-          <w:szCs w:val="20"/>
-          <w:lang w:val="en-IE"/>
-        </w:rPr>
-        <w:t xml:space="preserve">s tend to move together. The plot shows a general increase in explained variance </w:t>
-      </w:r>
-      <w:r>
-        <w:rPr>
-          <w:rFonts w:ascii="Times New Roman" w:hAnsi="Times New Roman" w:cs="Times New Roman"/>
-          <w:sz w:val="20"/>
-          <w:szCs w:val="20"/>
-          <w:lang w:val="en-IE"/>
-        </w:rPr>
-        <w:t xml:space="preserve">of PC1 </w:t>
-      </w:r>
-      <w:r>
-        <w:rPr>
-          <w:rFonts w:ascii="Times New Roman" w:hAnsi="Times New Roman" w:cs="Times New Roman"/>
-          <w:sz w:val="20"/>
-          <w:szCs w:val="20"/>
-          <w:lang w:val="en-IE"/>
-        </w:rPr>
-        <w:t>after 2015</w:t>
-      </w:r>
-      <w:r>
-        <w:rPr>
-          <w:rFonts w:ascii="Times New Roman" w:hAnsi="Times New Roman" w:cs="Times New Roman"/>
-          <w:sz w:val="20"/>
-          <w:szCs w:val="20"/>
-          <w:lang w:val="en-IE"/>
-        </w:rPr>
-        <w:t xml:space="preserve">. </w:t>
-      </w:r>
-      <w:r>
-        <w:rPr>
-          <w:rFonts w:ascii="Times New Roman" w:hAnsi="Times New Roman" w:cs="Times New Roman"/>
-          <w:sz w:val="20"/>
-          <w:szCs w:val="20"/>
-          <w:lang w:val="en-IE"/>
-        </w:rPr>
-        <w:t xml:space="preserve">This suggests that </w:t>
-      </w:r>
-      <w:r>
-        <w:rPr>
-          <w:rFonts w:ascii="Times New Roman" w:hAnsi="Times New Roman" w:cs="Times New Roman"/>
-          <w:sz w:val="20"/>
-          <w:szCs w:val="20"/>
-          <w:lang w:val="en-IE"/>
-        </w:rPr>
-        <w:t>during that period</w:t>
-      </w:r>
-      <w:r>
-        <w:rPr>
-          <w:rFonts w:ascii="Times New Roman" w:hAnsi="Times New Roman" w:cs="Times New Roman"/>
-          <w:sz w:val="20"/>
-          <w:szCs w:val="20"/>
-          <w:lang w:val="en-IE"/>
-        </w:rPr>
-        <w:t>, opinions on whether immigration is good for the economy, enriches culture, or makes the country a better place became more aligned</w:t>
-      </w:r>
-      <w:r>
-        <w:rPr>
-          <w:rFonts w:ascii="Times New Roman" w:hAnsi="Times New Roman" w:cs="Times New Roman"/>
-          <w:sz w:val="20"/>
-          <w:szCs w:val="20"/>
-          <w:lang w:val="en-IE"/>
-        </w:rPr>
-        <w:t xml:space="preserve">, </w:t>
-      </w:r>
-      <w:r>
-        <w:rPr>
-          <w:rFonts w:ascii="Times New Roman" w:hAnsi="Times New Roman" w:cs="Times New Roman"/>
-          <w:sz w:val="20"/>
-          <w:szCs w:val="20"/>
-          <w:lang w:val="en-IE"/>
-        </w:rPr>
-        <w:t>which is</w:t>
-      </w:r>
-      <w:r>
-        <w:rPr>
-          <w:rFonts w:ascii="Times New Roman" w:hAnsi="Times New Roman" w:cs="Times New Roman"/>
-          <w:sz w:val="20"/>
-          <w:szCs w:val="20"/>
-          <w:lang w:val="en-IE"/>
-        </w:rPr>
-        <w:t xml:space="preserve"> a process</w:t>
-      </w:r>
-      <w:r>
-        <w:rPr>
-          <w:rFonts w:ascii="Times New Roman" w:hAnsi="Times New Roman" w:cs="Times New Roman"/>
-          <w:sz w:val="20"/>
-          <w:szCs w:val="20"/>
-          <w:lang w:val="en-IE"/>
-        </w:rPr>
-        <w:t xml:space="preserve"> known as issue alignment</w:t>
-      </w:r>
-      <w:r>
-        <w:rPr>
-          <w:rFonts w:ascii="Times New Roman" w:hAnsi="Times New Roman" w:cs="Times New Roman"/>
-          <w:sz w:val="20"/>
-          <w:szCs w:val="20"/>
-          <w:lang w:val="en-IE"/>
-        </w:rPr>
-        <w:t>.</w:t>
+        <w:t>S</w:t>
+      </w:r>
+      <w:r>
+        <w:rPr>
+          <w:rFonts w:ascii="Times New Roman" w:hAnsi="Times New Roman" w:cs="Times New Roman"/>
+          <w:sz w:val="20"/>
+          <w:szCs w:val="20"/>
+          <w:lang w:val="en-IE"/>
+        </w:rPr>
+        <w:t xml:space="preserve">hows the average opinion on the original Likert scale. </w:t>
+      </w:r>
+      <w:r>
+        <w:rPr>
+          <w:rFonts w:ascii="Times New Roman" w:hAnsi="Times New Roman" w:cs="Times New Roman"/>
+          <w:sz w:val="20"/>
+          <w:szCs w:val="20"/>
+          <w:lang w:val="en-IE"/>
+        </w:rPr>
+        <w:t>For “</w:t>
+      </w:r>
+      <w:proofErr w:type="spellStart"/>
+      <w:r>
+        <w:rPr>
+          <w:rFonts w:ascii="Times New Roman" w:hAnsi="Times New Roman" w:cs="Times New Roman"/>
+          <w:sz w:val="20"/>
+          <w:szCs w:val="20"/>
+          <w:lang w:val="en-IE"/>
+        </w:rPr>
+        <w:t>imueclt</w:t>
+      </w:r>
+      <w:proofErr w:type="spellEnd"/>
+      <w:r>
+        <w:rPr>
+          <w:rFonts w:ascii="Times New Roman" w:hAnsi="Times New Roman" w:cs="Times New Roman"/>
+          <w:sz w:val="20"/>
+          <w:szCs w:val="20"/>
+          <w:lang w:val="en-IE"/>
+        </w:rPr>
+        <w:t>” and “</w:t>
+      </w:r>
+      <w:proofErr w:type="spellStart"/>
+      <w:r>
+        <w:rPr>
+          <w:rFonts w:ascii="Times New Roman" w:hAnsi="Times New Roman" w:cs="Times New Roman"/>
+          <w:sz w:val="20"/>
+          <w:szCs w:val="20"/>
+          <w:lang w:val="en-IE"/>
+        </w:rPr>
+        <w:t>imwbcnt</w:t>
+      </w:r>
+      <w:proofErr w:type="spellEnd"/>
+      <w:r>
+        <w:rPr>
+          <w:rFonts w:ascii="Times New Roman" w:hAnsi="Times New Roman" w:cs="Times New Roman"/>
+          <w:sz w:val="20"/>
+          <w:szCs w:val="20"/>
+          <w:lang w:val="en-IE"/>
+        </w:rPr>
+        <w:t>”</w:t>
+      </w:r>
+      <w:r>
+        <w:rPr>
+          <w:rFonts w:ascii="Times New Roman" w:hAnsi="Times New Roman" w:cs="Times New Roman"/>
+          <w:sz w:val="20"/>
+          <w:szCs w:val="20"/>
+          <w:lang w:val="en-IE"/>
+        </w:rPr>
+        <w:t>, the mean opinion</w:t>
+      </w:r>
+      <w:r>
+        <w:rPr>
+          <w:rFonts w:ascii="Times New Roman" w:hAnsi="Times New Roman" w:cs="Times New Roman"/>
+          <w:sz w:val="20"/>
+          <w:szCs w:val="20"/>
+          <w:lang w:val="en-IE"/>
+        </w:rPr>
+        <w:t>s</w:t>
+      </w:r>
+      <w:r>
+        <w:rPr>
+          <w:rFonts w:ascii="Times New Roman" w:hAnsi="Times New Roman" w:cs="Times New Roman"/>
+          <w:sz w:val="20"/>
+          <w:szCs w:val="20"/>
+          <w:lang w:val="en-IE"/>
+        </w:rPr>
+        <w:t xml:space="preserve"> decrease</w:t>
+      </w:r>
+      <w:r>
+        <w:rPr>
+          <w:rFonts w:ascii="Times New Roman" w:hAnsi="Times New Roman" w:cs="Times New Roman"/>
+          <w:sz w:val="20"/>
+          <w:szCs w:val="20"/>
+          <w:lang w:val="en-IE"/>
+        </w:rPr>
+        <w:t>d</w:t>
+      </w:r>
+      <w:r>
+        <w:rPr>
+          <w:rFonts w:ascii="Times New Roman" w:hAnsi="Times New Roman" w:cs="Times New Roman"/>
+          <w:sz w:val="20"/>
+          <w:szCs w:val="20"/>
+          <w:lang w:val="en-IE"/>
+        </w:rPr>
+        <w:t xml:space="preserve"> after 2015, indicating a shift towards more negative views on the cultural</w:t>
       </w:r>
       <w:r>
         <w:rPr>
@@ -2655,106 +2823,6 @@
           <w:rFonts w:ascii="Times New Roman" w:hAnsi="Times New Roman" w:cs="Times New Roman"/>
           <w:sz w:val="20"/>
           <w:szCs w:val="20"/>
-          <w:u w:val="single"/>
-          <w:lang w:val="en-IE"/>
-        </w:rPr>
-        <w:t>Mean opinion</w:t>
-      </w:r>
-      <w:r>
-        <w:rPr>
-          <w:rFonts w:ascii="Times New Roman" w:hAnsi="Times New Roman" w:cs="Times New Roman"/>
-          <w:sz w:val="20"/>
-          <w:szCs w:val="20"/>
-          <w:lang w:val="en-IE"/>
-        </w:rPr>
-        <w:t xml:space="preserve">: </w:t>
-      </w:r>
-      <w:r>
-        <w:rPr>
-          <w:rFonts w:ascii="Times New Roman" w:hAnsi="Times New Roman" w:cs="Times New Roman"/>
-          <w:sz w:val="20"/>
-          <w:szCs w:val="20"/>
-          <w:lang w:val="en-IE"/>
-        </w:rPr>
-        <w:t>S</w:t>
-      </w:r>
-      <w:r>
-        <w:rPr>
-          <w:rFonts w:ascii="Times New Roman" w:hAnsi="Times New Roman" w:cs="Times New Roman"/>
-          <w:sz w:val="20"/>
-          <w:szCs w:val="20"/>
-          <w:lang w:val="en-IE"/>
-        </w:rPr>
-        <w:t xml:space="preserve">hows the average opinion on the original Likert scale. </w:t>
-      </w:r>
-      <w:r>
-        <w:rPr>
-          <w:rFonts w:ascii="Times New Roman" w:hAnsi="Times New Roman" w:cs="Times New Roman"/>
-          <w:sz w:val="20"/>
-          <w:szCs w:val="20"/>
-          <w:lang w:val="en-IE"/>
-        </w:rPr>
-        <w:t>For “imueclt” and “imwbcnt”</w:t>
-      </w:r>
-      <w:r>
-        <w:rPr>
-          <w:rFonts w:ascii="Times New Roman" w:hAnsi="Times New Roman" w:cs="Times New Roman"/>
-          <w:sz w:val="20"/>
-          <w:szCs w:val="20"/>
-          <w:lang w:val="en-IE"/>
-        </w:rPr>
-        <w:t>, the mean opinion</w:t>
-      </w:r>
-      <w:r>
-        <w:rPr>
-          <w:rFonts w:ascii="Times New Roman" w:hAnsi="Times New Roman" w:cs="Times New Roman"/>
-          <w:sz w:val="20"/>
-          <w:szCs w:val="20"/>
-          <w:lang w:val="en-IE"/>
-        </w:rPr>
-        <w:t>s</w:t>
-      </w:r>
-      <w:r>
-        <w:rPr>
-          <w:rFonts w:ascii="Times New Roman" w:hAnsi="Times New Roman" w:cs="Times New Roman"/>
-          <w:sz w:val="20"/>
-          <w:szCs w:val="20"/>
-          <w:lang w:val="en-IE"/>
-        </w:rPr>
-        <w:t xml:space="preserve"> decrease</w:t>
-      </w:r>
-      <w:r>
-        <w:rPr>
-          <w:rFonts w:ascii="Times New Roman" w:hAnsi="Times New Roman" w:cs="Times New Roman"/>
-          <w:sz w:val="20"/>
-          <w:szCs w:val="20"/>
-          <w:lang w:val="en-IE"/>
-        </w:rPr>
-        <w:t>d</w:t>
-      </w:r>
-      <w:r>
-        <w:rPr>
-          <w:rFonts w:ascii="Times New Roman" w:hAnsi="Times New Roman" w:cs="Times New Roman"/>
-          <w:sz w:val="20"/>
-          <w:szCs w:val="20"/>
-          <w:lang w:val="en-IE"/>
-        </w:rPr>
-        <w:t xml:space="preserve"> after 2015, indicating a shift towards more negative views on the cultural</w:t>
-      </w:r>
-      <w:r>
-        <w:rPr>
-          <w:rFonts w:ascii="Times New Roman" w:hAnsi="Times New Roman" w:cs="Times New Roman"/>
-          <w:sz w:val="20"/>
-          <w:szCs w:val="20"/>
-          <w:lang w:val="en-IE"/>
-        </w:rPr>
-        <w:t xml:space="preserve"> </w:t>
-      </w:r>
-      <w:r>
-        <w:rPr>
-          <w:rFonts w:ascii="Times New Roman" w:hAnsi="Times New Roman" w:cs="Times New Roman"/>
-          <w:sz w:val="20"/>
-          <w:szCs w:val="20"/>
           <w:lang w:val="en-IE"/>
         </w:rPr>
         <w:t>and overall impact of immigration</w:t>
@@ -2775,7 +2843,27 @@
           <w:szCs w:val="20"/>
           <w:lang w:val="en-IE"/>
         </w:rPr>
-        <w:t>, whereas “imbgeco” increased, indicating an increasing believe that immigrants might boost the economy.</w:t>
+        <w:t>, whereas “</w:t>
+      </w:r>
+      <w:proofErr w:type="spellStart"/>
+      <w:r>
+        <w:rPr>
+          <w:rFonts w:ascii="Times New Roman" w:hAnsi="Times New Roman" w:cs="Times New Roman"/>
+          <w:sz w:val="20"/>
+          <w:szCs w:val="20"/>
+          <w:lang w:val="en-IE"/>
+        </w:rPr>
+        <w:t>imbgeco</w:t>
+      </w:r>
+      <w:proofErr w:type="spellEnd"/>
+      <w:r>
+        <w:rPr>
+          <w:rFonts w:ascii="Times New Roman" w:hAnsi="Times New Roman" w:cs="Times New Roman"/>
+          <w:sz w:val="20"/>
+          <w:szCs w:val="20"/>
+          <w:lang w:val="en-IE"/>
+        </w:rPr>
+        <w:t>” increased, indicating an increasing believe that immigrants might boost the economy.</w:t>
       </w:r>
       <w:r>
         <w:rPr>
@@ -3334,25 +3422,7 @@
           <w:szCs w:val="24"/>
           <w:lang w:val="en-IE"/>
         </w:rPr>
-        <w:t xml:space="preserve"> </w:t>
-      </w:r>
-      <w:r>
-        <w:rPr>
-          <w:rFonts w:ascii="Times New Roman" w:hAnsi="Times New Roman" w:cs="Times New Roman"/>
-          <w:sz w:val="24"/>
-          <w:szCs w:val="24"/>
-          <w:lang w:val="en-IE"/>
-        </w:rPr>
-        <w:t>Opinions became more extreme, with a larger proportion of the population holding non-neutral views, indicating polarization.</w:t>
-      </w:r>
-      <w:r>
-        <w:rPr>
-          <w:rFonts w:ascii="Times New Roman" w:hAnsi="Times New Roman" w:cs="Times New Roman"/>
-          <w:sz w:val="24"/>
-          <w:szCs w:val="24"/>
-          <w:lang w:val="en-IE"/>
-        </w:rPr>
-        <w:t xml:space="preserve"> </w:t>
+        <w:t xml:space="preserve"> Opinions became more extreme, with a larger proportion of the population holding non-neutral views, indicating polarization. </w:t>
       </w:r>
       <w:r>
         <w:rPr>
@@ -3743,34 +3813,7 @@
           <w:szCs w:val="20"/>
           <w:lang w:val="en-IE"/>
         </w:rPr>
-        <w:t>a</w:t>
-      </w:r>
-      <w:r>
-        <w:rPr>
-          <w:rFonts w:ascii="Times New Roman" w:hAnsi="Times New Roman" w:cs="Times New Roman"/>
-          <w:sz w:val="20"/>
-          <w:szCs w:val="20"/>
-          <w:lang w:val="en-IE"/>
-        </w:rPr>
-        <w:t>n average</w:t>
-      </w:r>
-      <w:r>
-        <w:rPr>
-          <w:rFonts w:ascii="Times New Roman" w:hAnsi="Times New Roman" w:cs="Times New Roman"/>
-          <w:sz w:val="20"/>
-          <w:szCs w:val="20"/>
-          <w:lang w:val="en-IE"/>
-        </w:rPr>
-        <w:t xml:space="preserve"> shift towards more extreme opinion</w:t>
-      </w:r>
-      <w:r>
-        <w:rPr>
-          <w:rFonts w:ascii="Times New Roman" w:hAnsi="Times New Roman" w:cs="Times New Roman"/>
-          <w:sz w:val="20"/>
-          <w:szCs w:val="20"/>
-          <w:lang w:val="en-IE"/>
-        </w:rPr>
-        <w:t>s in both directions</w:t>
+        <w:t>an average shift towards more extreme opinions in both directions</w:t>
       </w:r>
       <w:r>
         <w:rPr>
@@ -3790,6 +3833,7 @@
         </w:rPr>
         <w:t xml:space="preserve"> </w:t>
       </w:r>
+      <w:proofErr w:type="spellStart"/>
       <w:r>
         <w:rPr>
           <w:rFonts w:ascii="Times New Roman" w:hAnsi="Times New Roman" w:cs="Times New Roman"/>
@@ -3798,7 +3842,18 @@
           <w:u w:val="single"/>
           <w:lang w:val="en-IE"/>
         </w:rPr>
-        <w:t>Expl. variance (PC1):</w:t>
+        <w:t>Expl</w:t>
+      </w:r>
+      <w:proofErr w:type="spellEnd"/>
+      <w:r>
+        <w:rPr>
+          <w:rFonts w:ascii="Times New Roman" w:hAnsi="Times New Roman" w:cs="Times New Roman"/>
+          <w:sz w:val="20"/>
+          <w:szCs w:val="20"/>
+          <w:u w:val="single"/>
+          <w:lang w:val="en-IE"/>
+        </w:rPr>
+        <w:t>. variance (PC1):</w:t>
       </w:r>
       <w:r>
         <w:rPr>
@@ -4198,16 +4253,7 @@
           <w:szCs w:val="20"/>
           <w:lang w:val="en-IE"/>
         </w:rPr>
-        <w:t xml:space="preserve">. </w:t>
-      </w:r>
-      <w:r>
-        <w:rPr>
-          <w:rFonts w:ascii="Times New Roman" w:hAnsi="Times New Roman" w:cs="Times New Roman"/>
-          <w:sz w:val="20"/>
-          <w:szCs w:val="20"/>
-          <w:lang w:val="en-IE"/>
-        </w:rPr>
-        <w:t>This suggests that the size of the two moderate groups became more equal in size, indicating an increase in polarization among the members of the moderate groups</w:t>
+        <w:t>. This suggests that the size of the two moderate groups became more equal in size, indicating an increase in polarization among the members of the moderate groups</w:t>
       </w:r>
       <w:r>
         <w:rPr>
@@ -4332,81 +4378,20 @@
           <w:rFonts w:ascii="Times New Roman" w:hAnsi="Times New Roman" w:cs="Times New Roman"/>
           <w:sz w:val="24"/>
           <w:szCs w:val="24"/>
-          <w:lang w:val="en-IE"/>
-        </w:rPr>
-      </w:pPr>
-      <w:r>
-        <w:rPr>
-          <w:rFonts w:ascii="Times New Roman" w:hAnsi="Times New Roman" w:cs="Times New Roman"/>
-          <w:sz w:val="24"/>
-          <w:szCs w:val="24"/>
+          <w:u w:val="single"/>
+          <w:lang w:val="en-IE"/>
+        </w:rPr>
+      </w:pPr>
+      <w:r>
+        <w:rPr>
+          <w:rFonts w:ascii="Times New Roman" w:hAnsi="Times New Roman" w:cs="Times New Roman"/>
+          <w:sz w:val="24"/>
+          <w:szCs w:val="24"/>
+          <w:u w:val="single"/>
           <w:lang w:val="en-IE"/>
         </w:rPr>
         <w:lastRenderedPageBreak/>
-        <w:t xml:space="preserve">For both the European averages and the Germany and Hungary individually, we found 2015 to be a turning point in immigration opinion dynamics. </w:t>
-      </w:r>
-      <w:r>
-        <w:rPr>
-          <w:rFonts w:ascii="Times New Roman" w:hAnsi="Times New Roman" w:cs="Times New Roman"/>
-          <w:sz w:val="24"/>
-          <w:szCs w:val="24"/>
-          <w:lang w:val="en-IE"/>
-        </w:rPr>
-        <w:t>Comparing the Europe-wide results</w:t>
-      </w:r>
-      <w:r>
-        <w:rPr>
-          <w:rFonts w:ascii="Times New Roman" w:hAnsi="Times New Roman" w:cs="Times New Roman"/>
-          <w:sz w:val="24"/>
-          <w:szCs w:val="24"/>
-          <w:lang w:val="en-IE"/>
-        </w:rPr>
-        <w:t xml:space="preserve"> starting at 2015</w:t>
-      </w:r>
-      <w:r>
-        <w:rPr>
-          <w:rFonts w:ascii="Times New Roman" w:hAnsi="Times New Roman" w:cs="Times New Roman"/>
-          <w:sz w:val="24"/>
-          <w:szCs w:val="24"/>
-          <w:lang w:val="en-IE"/>
-        </w:rPr>
-        <w:t xml:space="preserve"> with Germany and Hungary, we </w:t>
-      </w:r>
-      <w:r>
-        <w:rPr>
-          <w:rFonts w:ascii="Times New Roman" w:hAnsi="Times New Roman" w:cs="Times New Roman"/>
-          <w:sz w:val="24"/>
-          <w:szCs w:val="24"/>
-          <w:lang w:val="en-IE"/>
-        </w:rPr>
-        <w:t>found</w:t>
-      </w:r>
-      <w:r>
-        <w:rPr>
-          <w:rFonts w:ascii="Times New Roman" w:hAnsi="Times New Roman" w:cs="Times New Roman"/>
-          <w:sz w:val="24"/>
-          <w:szCs w:val="24"/>
-          <w:lang w:val="en-IE"/>
-        </w:rPr>
-        <w:t xml:space="preserve"> several similarities, but also striking differences.</w:t>
-      </w:r>
-      <w:r>
-        <w:rPr>
-          <w:rFonts w:ascii="Times New Roman" w:hAnsi="Times New Roman" w:cs="Times New Roman"/>
-          <w:sz w:val="24"/>
-          <w:szCs w:val="24"/>
-          <w:lang w:val="en-IE"/>
-        </w:rPr>
-        <w:t xml:space="preserve"> </w:t>
-      </w:r>
-      <w:r>
-        <w:rPr>
-          <w:rFonts w:ascii="Times New Roman" w:hAnsi="Times New Roman" w:cs="Times New Roman"/>
-          <w:sz w:val="24"/>
-          <w:szCs w:val="24"/>
-          <w:lang w:val="en-IE"/>
-        </w:rPr>
-        <w:t xml:space="preserve">Treating the European averages as an overall central point of reference makes it easier to spot differences and deviations on the country-level. </w:t>
+        <w:t>Europe vs. Hungary vs. Germany</w:t>
       </w:r>
     </w:p>
     <w:p>
@@ -4426,34 +4411,106 @@
           <w:szCs w:val="24"/>
           <w:lang w:val="en-IE"/>
         </w:rPr>
-        <w:t xml:space="preserve">Across Europe, we see </w:t>
-      </w:r>
-      <w:r>
-        <w:rPr>
-          <w:rFonts w:ascii="Times New Roman" w:hAnsi="Times New Roman" w:cs="Times New Roman"/>
-          <w:sz w:val="24"/>
-          <w:szCs w:val="24"/>
-          <w:lang w:val="en-IE"/>
-        </w:rPr>
-        <w:t xml:space="preserve">an increase in average deviation from neutrality for all three variables, which is the same for Hungary. However, for Germany, we only see an increase in “imbgeco”, whereas the other two variables show a decreasing trend. This indicates that among German citizens, economic considerations are more divisive than cultural or general </w:t>
-      </w:r>
-      <w:r>
-        <w:rPr>
-          <w:rFonts w:ascii="Times New Roman" w:hAnsi="Times New Roman" w:cs="Times New Roman"/>
-          <w:sz w:val="24"/>
-          <w:szCs w:val="24"/>
-          <w:lang w:val="en-IE"/>
-        </w:rPr>
-        <w:t xml:space="preserve">life-quality related </w:t>
-      </w:r>
-      <w:r>
-        <w:rPr>
-          <w:rFonts w:ascii="Times New Roman" w:hAnsi="Times New Roman" w:cs="Times New Roman"/>
-          <w:sz w:val="24"/>
-          <w:szCs w:val="24"/>
-          <w:lang w:val="en-IE"/>
-        </w:rPr>
-        <w:t>ones</w:t>
+        <w:t>For both the European averages and the Germany and Hungary individually, we found 2015 to be a turning point in immigration opinion dynamics.</w:t>
+      </w:r>
+      <w:r>
+        <w:rPr>
+          <w:rFonts w:ascii="Times New Roman" w:hAnsi="Times New Roman" w:cs="Times New Roman"/>
+          <w:sz w:val="24"/>
+          <w:szCs w:val="24"/>
+          <w:lang w:val="en-IE"/>
+        </w:rPr>
+        <w:t xml:space="preserve"> </w:t>
+      </w:r>
+      <w:r>
+        <w:rPr>
+          <w:rFonts w:ascii="Times New Roman" w:hAnsi="Times New Roman" w:cs="Times New Roman"/>
+          <w:sz w:val="24"/>
+          <w:szCs w:val="24"/>
+          <w:lang w:val="en-IE"/>
+        </w:rPr>
+        <w:t>Treating the European averages as an overall central point of reference makes it easier to spot differences and deviations on the country-level</w:t>
+      </w:r>
+      <w:r>
+        <w:rPr>
+          <w:rFonts w:ascii="Times New Roman" w:hAnsi="Times New Roman" w:cs="Times New Roman"/>
+          <w:sz w:val="24"/>
+          <w:szCs w:val="24"/>
+          <w:lang w:val="en-IE"/>
+        </w:rPr>
+        <w:t>s of Germany and Hungary</w:t>
+      </w:r>
+      <w:r>
+        <w:rPr>
+          <w:rFonts w:ascii="Times New Roman" w:hAnsi="Times New Roman" w:cs="Times New Roman"/>
+          <w:sz w:val="24"/>
+          <w:szCs w:val="24"/>
+          <w:lang w:val="en-IE"/>
+        </w:rPr>
+        <w:t xml:space="preserve">. </w:t>
+      </w:r>
+      <w:r>
+        <w:rPr>
+          <w:rFonts w:ascii="Times New Roman" w:hAnsi="Times New Roman" w:cs="Times New Roman"/>
+          <w:sz w:val="24"/>
+          <w:szCs w:val="24"/>
+          <w:lang w:val="en-IE"/>
+        </w:rPr>
+        <w:t>Comparing the Europe-wide results</w:t>
+      </w:r>
+      <w:r>
+        <w:rPr>
+          <w:rFonts w:ascii="Times New Roman" w:hAnsi="Times New Roman" w:cs="Times New Roman"/>
+          <w:sz w:val="24"/>
+          <w:szCs w:val="24"/>
+          <w:lang w:val="en-IE"/>
+        </w:rPr>
+        <w:t>,</w:t>
+      </w:r>
+      <w:r>
+        <w:rPr>
+          <w:rFonts w:ascii="Times New Roman" w:hAnsi="Times New Roman" w:cs="Times New Roman"/>
+          <w:sz w:val="24"/>
+          <w:szCs w:val="24"/>
+          <w:lang w:val="en-IE"/>
+        </w:rPr>
+        <w:t xml:space="preserve"> starting at 2015</w:t>
+      </w:r>
+      <w:r>
+        <w:rPr>
+          <w:rFonts w:ascii="Times New Roman" w:hAnsi="Times New Roman" w:cs="Times New Roman"/>
+          <w:sz w:val="24"/>
+          <w:szCs w:val="24"/>
+          <w:lang w:val="en-IE"/>
+        </w:rPr>
+        <w:t>,</w:t>
+      </w:r>
+      <w:r>
+        <w:rPr>
+          <w:rFonts w:ascii="Times New Roman" w:hAnsi="Times New Roman" w:cs="Times New Roman"/>
+          <w:sz w:val="24"/>
+          <w:szCs w:val="24"/>
+          <w:lang w:val="en-IE"/>
+        </w:rPr>
+        <w:t xml:space="preserve"> we </w:t>
+      </w:r>
+      <w:r>
+        <w:rPr>
+          <w:rFonts w:ascii="Times New Roman" w:hAnsi="Times New Roman" w:cs="Times New Roman"/>
+          <w:sz w:val="24"/>
+          <w:szCs w:val="24"/>
+          <w:lang w:val="en-IE"/>
+        </w:rPr>
+        <w:t>found</w:t>
+      </w:r>
+      <w:r>
+        <w:rPr>
+          <w:rFonts w:ascii="Times New Roman" w:hAnsi="Times New Roman" w:cs="Times New Roman"/>
+          <w:sz w:val="24"/>
+          <w:szCs w:val="24"/>
+          <w:lang w:val="en-IE"/>
+        </w:rPr>
+        <w:t xml:space="preserve"> several similarities, but also striking differences</w:t>
       </w:r>
       <w:r>
         <w:rPr>
@@ -4475,6 +4532,89 @@
           <w:lang w:val="en-IE"/>
         </w:rPr>
       </w:pPr>
+      <w:r>
+        <w:rPr>
+          <w:rFonts w:ascii="Times New Roman" w:hAnsi="Times New Roman" w:cs="Times New Roman"/>
+          <w:sz w:val="24"/>
+          <w:szCs w:val="24"/>
+          <w:lang w:val="en-IE"/>
+        </w:rPr>
+        <w:t xml:space="preserve">Across Europe, we see </w:t>
+      </w:r>
+      <w:r>
+        <w:rPr>
+          <w:rFonts w:ascii="Times New Roman" w:hAnsi="Times New Roman" w:cs="Times New Roman"/>
+          <w:sz w:val="24"/>
+          <w:szCs w:val="24"/>
+          <w:lang w:val="en-IE"/>
+        </w:rPr>
+        <w:t>an increase in average deviation from neutrality for all three variables, which is the same for Hungary. However, for Germany, we only see an increase in “</w:t>
+      </w:r>
+      <w:proofErr w:type="spellStart"/>
+      <w:r>
+        <w:rPr>
+          <w:rFonts w:ascii="Times New Roman" w:hAnsi="Times New Roman" w:cs="Times New Roman"/>
+          <w:sz w:val="24"/>
+          <w:szCs w:val="24"/>
+          <w:lang w:val="en-IE"/>
+        </w:rPr>
+        <w:t>imbgeco</w:t>
+      </w:r>
+      <w:proofErr w:type="spellEnd"/>
+      <w:r>
+        <w:rPr>
+          <w:rFonts w:ascii="Times New Roman" w:hAnsi="Times New Roman" w:cs="Times New Roman"/>
+          <w:sz w:val="24"/>
+          <w:szCs w:val="24"/>
+          <w:lang w:val="en-IE"/>
+        </w:rPr>
+        <w:t xml:space="preserve">”, whereas the other two variables show a decreasing trend. This indicates that among German citizens, economic considerations are more divisive than cultural or general </w:t>
+      </w:r>
+      <w:r>
+        <w:rPr>
+          <w:rFonts w:ascii="Times New Roman" w:hAnsi="Times New Roman" w:cs="Times New Roman"/>
+          <w:sz w:val="24"/>
+          <w:szCs w:val="24"/>
+          <w:lang w:val="en-IE"/>
+        </w:rPr>
+        <w:t xml:space="preserve">life-quality related </w:t>
+      </w:r>
+      <w:r>
+        <w:rPr>
+          <w:rFonts w:ascii="Times New Roman" w:hAnsi="Times New Roman" w:cs="Times New Roman"/>
+          <w:sz w:val="24"/>
+          <w:szCs w:val="24"/>
+          <w:lang w:val="en-IE"/>
+        </w:rPr>
+        <w:t>ones</w:t>
+      </w:r>
+      <w:r>
+        <w:rPr>
+          <w:rFonts w:ascii="Times New Roman" w:hAnsi="Times New Roman" w:cs="Times New Roman"/>
+          <w:sz w:val="24"/>
+          <w:szCs w:val="24"/>
+          <w:lang w:val="en-IE"/>
+        </w:rPr>
+        <w:t>.</w:t>
+      </w:r>
+      <w:r>
+        <w:rPr>
+          <w:rFonts w:ascii="Times New Roman" w:hAnsi="Times New Roman" w:cs="Times New Roman"/>
+          <w:sz w:val="24"/>
+          <w:szCs w:val="24"/>
+          <w:lang w:val="en-IE"/>
+        </w:rPr>
+        <w:t xml:space="preserve"> </w:t>
+      </w:r>
+      <w:r>
+        <w:rPr>
+          <w:rFonts w:ascii="Times New Roman" w:hAnsi="Times New Roman" w:cs="Times New Roman"/>
+          <w:sz w:val="24"/>
+          <w:szCs w:val="24"/>
+          <w:lang w:val="en-IE"/>
+        </w:rPr>
+        <w:t>Considering dispersion, we see increasing trends in dispersion both across Europe as a whole and individually in Germany and Hungary. This indicates that patterns of increasing individual deviation from the average attitude probably don’t come from a few individual countries, but can be found all across Europe.</w:t>
+      </w:r>
     </w:p>
     <w:p>
       <w:pPr>
@@ -4493,25 +4633,25 @@
           <w:szCs w:val="24"/>
           <w:lang w:val="en-IE"/>
         </w:rPr>
-        <w:t xml:space="preserve">Considering dispersion, we see increasing trends in dispersion both across Europe as a whole and individually in Germany and Hungary. This indicates that patterns of increasing </w:t>
-      </w:r>
-      <w:r>
-        <w:rPr>
-          <w:rFonts w:ascii="Times New Roman" w:hAnsi="Times New Roman" w:cs="Times New Roman"/>
-          <w:sz w:val="24"/>
-          <w:szCs w:val="24"/>
-          <w:lang w:val="en-IE"/>
-        </w:rPr>
-        <w:t>individual deviation from the average attitude</w:t>
-      </w:r>
-      <w:r>
-        <w:rPr>
-          <w:rFonts w:ascii="Times New Roman" w:hAnsi="Times New Roman" w:cs="Times New Roman"/>
-          <w:sz w:val="24"/>
-          <w:szCs w:val="24"/>
-          <w:lang w:val="en-IE"/>
-        </w:rPr>
-        <w:t xml:space="preserve"> probably don’t come from a few individual countries, but can be found all across Europe.</w:t>
+        <w:t>Similar to the dispersion metric, we see an increase in the proportion of explained variance of the first principal component across Europe as a whole, but also on the country-level in Germany and Hungary.</w:t>
+      </w:r>
+      <w:r>
+        <w:rPr>
+          <w:rFonts w:ascii="Times New Roman" w:hAnsi="Times New Roman" w:cs="Times New Roman"/>
+          <w:sz w:val="24"/>
+          <w:szCs w:val="24"/>
+          <w:lang w:val="en-IE"/>
+        </w:rPr>
+        <w:t xml:space="preserve"> This suggests that we see issue alignment not only on the continental level, but also in individual countries.</w:t>
+      </w:r>
+      <w:r>
+        <w:rPr>
+          <w:rFonts w:ascii="Times New Roman" w:hAnsi="Times New Roman" w:cs="Times New Roman"/>
+          <w:sz w:val="24"/>
+          <w:szCs w:val="24"/>
+          <w:lang w:val="en-IE"/>
+        </w:rPr>
+        <w:t xml:space="preserve"> </w:t>
       </w:r>
     </w:p>
     <w:p>
@@ -4524,6 +4664,363 @@
           <w:lang w:val="en-IE"/>
         </w:rPr>
       </w:pPr>
+      <w:r>
+        <w:rPr>
+          <w:rFonts w:ascii="Times New Roman" w:hAnsi="Times New Roman" w:cs="Times New Roman"/>
+          <w:sz w:val="24"/>
+          <w:szCs w:val="24"/>
+          <w:lang w:val="en-IE"/>
+        </w:rPr>
+        <w:t>Looking at the moderate groups</w:t>
+      </w:r>
+      <w:r>
+        <w:rPr>
+          <w:rFonts w:ascii="Times New Roman" w:hAnsi="Times New Roman" w:cs="Times New Roman"/>
+          <w:sz w:val="24"/>
+          <w:szCs w:val="24"/>
+          <w:lang w:val="en-IE"/>
+        </w:rPr>
+        <w:t xml:space="preserve"> (individuals who either voted with 1</w:t>
+      </w:r>
+      <w:r>
+        <w:rPr>
+          <w:rFonts w:ascii="Times New Roman" w:hAnsi="Times New Roman" w:cs="Times New Roman"/>
+          <w:sz w:val="24"/>
+          <w:szCs w:val="24"/>
+          <w:lang w:val="en-IE"/>
+        </w:rPr>
+        <w:t xml:space="preserve"> to </w:t>
+      </w:r>
+      <w:r>
+        <w:rPr>
+          <w:rFonts w:ascii="Times New Roman" w:hAnsi="Times New Roman" w:cs="Times New Roman"/>
+          <w:sz w:val="24"/>
+          <w:szCs w:val="24"/>
+          <w:lang w:val="en-IE"/>
+        </w:rPr>
+        <w:t>4</w:t>
+      </w:r>
+      <w:r>
+        <w:rPr>
+          <w:rFonts w:ascii="Times New Roman" w:hAnsi="Times New Roman" w:cs="Times New Roman"/>
+          <w:sz w:val="24"/>
+          <w:szCs w:val="24"/>
+          <w:lang w:val="en-IE"/>
+        </w:rPr>
+        <w:t>, making them “</w:t>
+      </w:r>
+      <w:r>
+        <w:rPr>
+          <w:rFonts w:ascii="Times New Roman" w:hAnsi="Times New Roman" w:cs="Times New Roman"/>
+          <w:sz w:val="24"/>
+          <w:szCs w:val="24"/>
+          <w:lang w:val="en-IE"/>
+        </w:rPr>
+        <w:t>moderate acceptors</w:t>
+      </w:r>
+      <w:r>
+        <w:rPr>
+          <w:rFonts w:ascii="Times New Roman" w:hAnsi="Times New Roman" w:cs="Times New Roman"/>
+          <w:sz w:val="24"/>
+          <w:szCs w:val="24"/>
+          <w:lang w:val="en-IE"/>
+        </w:rPr>
+        <w:t>”</w:t>
+      </w:r>
+      <w:r>
+        <w:rPr>
+          <w:rFonts w:ascii="Times New Roman" w:hAnsi="Times New Roman" w:cs="Times New Roman"/>
+          <w:sz w:val="24"/>
+          <w:szCs w:val="24"/>
+          <w:lang w:val="en-IE"/>
+        </w:rPr>
+        <w:t xml:space="preserve"> or with 6</w:t>
+      </w:r>
+      <w:r>
+        <w:rPr>
+          <w:rFonts w:ascii="Times New Roman" w:hAnsi="Times New Roman" w:cs="Times New Roman"/>
+          <w:sz w:val="24"/>
+          <w:szCs w:val="24"/>
+          <w:lang w:val="en-IE"/>
+        </w:rPr>
+        <w:t xml:space="preserve"> – </w:t>
+      </w:r>
+      <w:r>
+        <w:rPr>
+          <w:rFonts w:ascii="Times New Roman" w:hAnsi="Times New Roman" w:cs="Times New Roman"/>
+          <w:sz w:val="24"/>
+          <w:szCs w:val="24"/>
+          <w:lang w:val="en-IE"/>
+        </w:rPr>
+        <w:t>9</w:t>
+      </w:r>
+      <w:r>
+        <w:rPr>
+          <w:rFonts w:ascii="Times New Roman" w:hAnsi="Times New Roman" w:cs="Times New Roman"/>
+          <w:sz w:val="24"/>
+          <w:szCs w:val="24"/>
+          <w:lang w:val="en-IE"/>
+        </w:rPr>
+        <w:t>, making them “</w:t>
+      </w:r>
+      <w:r>
+        <w:rPr>
+          <w:rFonts w:ascii="Times New Roman" w:hAnsi="Times New Roman" w:cs="Times New Roman"/>
+          <w:sz w:val="24"/>
+          <w:szCs w:val="24"/>
+          <w:lang w:val="en-IE"/>
+        </w:rPr>
+        <w:t xml:space="preserve">moderate </w:t>
+      </w:r>
+      <w:r>
+        <w:rPr>
+          <w:rFonts w:ascii="Times New Roman" w:hAnsi="Times New Roman" w:cs="Times New Roman"/>
+          <w:sz w:val="24"/>
+          <w:szCs w:val="24"/>
+          <w:lang w:val="en-IE"/>
+        </w:rPr>
+        <w:t>opponents” in the ESS surveys</w:t>
+      </w:r>
+      <w:r>
+        <w:rPr>
+          <w:rFonts w:ascii="Times New Roman" w:hAnsi="Times New Roman" w:cs="Times New Roman"/>
+          <w:sz w:val="24"/>
+          <w:szCs w:val="24"/>
+          <w:lang w:val="en-IE"/>
+        </w:rPr>
+        <w:t>)</w:t>
+      </w:r>
+      <w:r>
+        <w:rPr>
+          <w:rFonts w:ascii="Times New Roman" w:hAnsi="Times New Roman" w:cs="Times New Roman"/>
+          <w:sz w:val="24"/>
+          <w:szCs w:val="24"/>
+          <w:lang w:val="en-IE"/>
+        </w:rPr>
+        <w:t xml:space="preserve">, we see an increase in moderate divergence both in the European averages, but also individually in Germany and Hungary. This reveals </w:t>
+      </w:r>
+      <w:r>
+        <w:rPr>
+          <w:rFonts w:ascii="Times New Roman" w:hAnsi="Times New Roman" w:cs="Times New Roman"/>
+          <w:iCs/>
+          <w:sz w:val="24"/>
+          <w:szCs w:val="24"/>
+          <w:lang w:val="en-IE"/>
+        </w:rPr>
+        <w:t xml:space="preserve">how the </w:t>
+      </w:r>
+      <w:r>
+        <w:rPr>
+          <w:rFonts w:ascii="Times New Roman" w:hAnsi="Times New Roman" w:cs="Times New Roman"/>
+          <w:iCs/>
+          <w:sz w:val="24"/>
+          <w:szCs w:val="24"/>
+          <w:lang w:val="en-IE"/>
+        </w:rPr>
+        <w:t>gap between the average views of moderately accepting and moderately opposing individuals</w:t>
+      </w:r>
+      <w:r>
+        <w:rPr>
+          <w:rFonts w:ascii="Times New Roman" w:hAnsi="Times New Roman" w:cs="Times New Roman"/>
+          <w:iCs/>
+          <w:sz w:val="24"/>
+          <w:szCs w:val="24"/>
+          <w:lang w:val="en-IE"/>
+        </w:rPr>
+        <w:t xml:space="preserve"> is continuously widening, leading to more polarized positions.</w:t>
+      </w:r>
+      <w:r>
+        <w:rPr>
+          <w:rFonts w:ascii="Times New Roman" w:hAnsi="Times New Roman" w:cs="Times New Roman"/>
+          <w:iCs/>
+          <w:sz w:val="24"/>
+          <w:szCs w:val="24"/>
+          <w:lang w:val="en-IE"/>
+        </w:rPr>
+        <w:t xml:space="preserve"> </w:t>
+      </w:r>
+      <w:r>
+        <w:rPr>
+          <w:rFonts w:ascii="Times New Roman" w:hAnsi="Times New Roman" w:cs="Times New Roman"/>
+          <w:sz w:val="24"/>
+          <w:szCs w:val="24"/>
+          <w:lang w:val="en-IE"/>
+        </w:rPr>
+        <w:t>Considering the moderate group consensus, we find for the European averages that “</w:t>
+      </w:r>
+      <w:proofErr w:type="spellStart"/>
+      <w:r>
+        <w:rPr>
+          <w:rFonts w:ascii="Times New Roman" w:hAnsi="Times New Roman" w:cs="Times New Roman"/>
+          <w:sz w:val="24"/>
+          <w:szCs w:val="24"/>
+          <w:lang w:val="en-IE"/>
+        </w:rPr>
+        <w:t>imbgeco</w:t>
+      </w:r>
+      <w:proofErr w:type="spellEnd"/>
+      <w:r>
+        <w:rPr>
+          <w:rFonts w:ascii="Times New Roman" w:hAnsi="Times New Roman" w:cs="Times New Roman"/>
+          <w:sz w:val="24"/>
+          <w:szCs w:val="24"/>
+          <w:lang w:val="en-IE"/>
+        </w:rPr>
+        <w:t>” and “</w:t>
+      </w:r>
+      <w:proofErr w:type="spellStart"/>
+      <w:r>
+        <w:rPr>
+          <w:rFonts w:ascii="Times New Roman" w:hAnsi="Times New Roman" w:cs="Times New Roman"/>
+          <w:sz w:val="24"/>
+          <w:szCs w:val="24"/>
+          <w:lang w:val="en-IE"/>
+        </w:rPr>
+        <w:t>imwbcnt</w:t>
+      </w:r>
+      <w:proofErr w:type="spellEnd"/>
+      <w:r>
+        <w:rPr>
+          <w:rFonts w:ascii="Times New Roman" w:hAnsi="Times New Roman" w:cs="Times New Roman"/>
+          <w:sz w:val="24"/>
+          <w:szCs w:val="24"/>
+          <w:lang w:val="en-IE"/>
+        </w:rPr>
+        <w:t>” did not significantly change in the years after 2015 (the previously identified turning point), whereas “</w:t>
+      </w:r>
+      <w:proofErr w:type="spellStart"/>
+      <w:r>
+        <w:rPr>
+          <w:rFonts w:ascii="Times New Roman" w:hAnsi="Times New Roman" w:cs="Times New Roman"/>
+          <w:sz w:val="24"/>
+          <w:szCs w:val="24"/>
+          <w:lang w:val="en-IE"/>
+        </w:rPr>
+        <w:t>imueclt</w:t>
+      </w:r>
+      <w:proofErr w:type="spellEnd"/>
+      <w:r>
+        <w:rPr>
+          <w:rFonts w:ascii="Times New Roman" w:hAnsi="Times New Roman" w:cs="Times New Roman"/>
+          <w:sz w:val="24"/>
+          <w:szCs w:val="24"/>
+          <w:lang w:val="en-IE"/>
+        </w:rPr>
+        <w:t>” visibly increased. This means that overall, in Europe, the distribution of opinions regarding economic and overall life-quality did not substantially change, whereas the</w:t>
+      </w:r>
+      <w:r>
+        <w:rPr>
+          <w:rFonts w:ascii="Times New Roman" w:hAnsi="Times New Roman" w:cs="Times New Roman"/>
+          <w:sz w:val="24"/>
+          <w:szCs w:val="24"/>
+          <w:lang w:val="en-IE"/>
+        </w:rPr>
+        <w:t xml:space="preserve"> in-group consensus about the cultural impact of immigrants has been increasing among the moderate groups. </w:t>
+      </w:r>
+      <w:r>
+        <w:rPr>
+          <w:rFonts w:ascii="Times New Roman" w:hAnsi="Times New Roman" w:cs="Times New Roman"/>
+          <w:sz w:val="24"/>
+          <w:szCs w:val="24"/>
+          <w:lang w:val="en-IE"/>
+        </w:rPr>
+        <w:t>In contrast to this, we see that in Germany, the moderate consensus dropped for all three variables. This demonstrates how in Germany</w:t>
+      </w:r>
+      <w:r>
+        <w:rPr>
+          <w:rFonts w:ascii="Times New Roman" w:hAnsi="Times New Roman" w:cs="Times New Roman"/>
+          <w:sz w:val="24"/>
+          <w:szCs w:val="24"/>
+          <w:lang w:val="en-IE"/>
+        </w:rPr>
+        <w:t xml:space="preserve"> specifically</w:t>
+      </w:r>
+      <w:r>
+        <w:rPr>
+          <w:rFonts w:ascii="Times New Roman" w:hAnsi="Times New Roman" w:cs="Times New Roman"/>
+          <w:sz w:val="24"/>
+          <w:szCs w:val="24"/>
+          <w:lang w:val="en-IE"/>
+        </w:rPr>
+        <w:t>, there seems to be an o</w:t>
+      </w:r>
+      <w:r>
+        <w:rPr>
+          <w:rFonts w:ascii="Times New Roman" w:hAnsi="Times New Roman" w:cs="Times New Roman"/>
+          <w:sz w:val="24"/>
+          <w:szCs w:val="24"/>
+          <w:lang w:val="en-IE"/>
+        </w:rPr>
+        <w:t xml:space="preserve">ngoing heterogenization of opinions among the moderate groups with regards to economic, cultural, and overall life-quality impacts of immigration. Compared to the European average and Germany, we see </w:t>
+      </w:r>
+      <w:r>
+        <w:rPr>
+          <w:rFonts w:ascii="Times New Roman" w:hAnsi="Times New Roman" w:cs="Times New Roman"/>
+          <w:sz w:val="24"/>
+          <w:szCs w:val="24"/>
+          <w:lang w:val="en-IE"/>
+        </w:rPr>
+        <w:lastRenderedPageBreak/>
+        <w:t>strongly fluctuating patterns of moderate consensus for “</w:t>
+      </w:r>
+      <w:proofErr w:type="spellStart"/>
+      <w:r>
+        <w:rPr>
+          <w:rFonts w:ascii="Times New Roman" w:hAnsi="Times New Roman" w:cs="Times New Roman"/>
+          <w:sz w:val="24"/>
+          <w:szCs w:val="24"/>
+          <w:lang w:val="en-IE"/>
+        </w:rPr>
+        <w:t>imbgeco</w:t>
+      </w:r>
+      <w:proofErr w:type="spellEnd"/>
+      <w:r>
+        <w:rPr>
+          <w:rFonts w:ascii="Times New Roman" w:hAnsi="Times New Roman" w:cs="Times New Roman"/>
+          <w:sz w:val="24"/>
+          <w:szCs w:val="24"/>
+          <w:lang w:val="en-IE"/>
+        </w:rPr>
+        <w:t>” and “</w:t>
+      </w:r>
+      <w:proofErr w:type="spellStart"/>
+      <w:r>
+        <w:rPr>
+          <w:rFonts w:ascii="Times New Roman" w:hAnsi="Times New Roman" w:cs="Times New Roman"/>
+          <w:sz w:val="24"/>
+          <w:szCs w:val="24"/>
+          <w:lang w:val="en-IE"/>
+        </w:rPr>
+        <w:t>imwbcnt</w:t>
+      </w:r>
+      <w:proofErr w:type="spellEnd"/>
+      <w:r>
+        <w:rPr>
+          <w:rFonts w:ascii="Times New Roman" w:hAnsi="Times New Roman" w:cs="Times New Roman"/>
+          <w:sz w:val="24"/>
+          <w:szCs w:val="24"/>
+          <w:lang w:val="en-IE"/>
+        </w:rPr>
+        <w:t>” in Hungary, indicating a certain instability of</w:t>
+      </w:r>
+      <w:r>
+        <w:rPr>
+          <w:rFonts w:ascii="Times New Roman" w:hAnsi="Times New Roman" w:cs="Times New Roman"/>
+          <w:sz w:val="24"/>
+          <w:szCs w:val="24"/>
+          <w:lang w:val="en-IE"/>
+        </w:rPr>
+        <w:t xml:space="preserve"> short-lived</w:t>
+      </w:r>
+      <w:r>
+        <w:rPr>
+          <w:rFonts w:ascii="Times New Roman" w:hAnsi="Times New Roman" w:cs="Times New Roman"/>
+          <w:sz w:val="24"/>
+          <w:szCs w:val="24"/>
+          <w:lang w:val="en-IE"/>
+        </w:rPr>
+        <w:t xml:space="preserve"> phases of consent and dissent after 2015.</w:t>
+      </w:r>
     </w:p>
     <w:p>
       <w:pPr>
@@ -4542,16 +5039,202 @@
           <w:szCs w:val="24"/>
           <w:lang w:val="en-IE"/>
         </w:rPr>
-        <w:t>Similar to the dispersion metric, we see an increase in the proportion of explained variance of the first principal component across Europe as a whole, but also on the country-level in Germany and Hungary.</w:t>
-      </w:r>
-      <w:r>
-        <w:rPr>
-          <w:rFonts w:ascii="Times New Roman" w:hAnsi="Times New Roman" w:cs="Times New Roman"/>
-          <w:sz w:val="24"/>
-          <w:szCs w:val="24"/>
-          <w:lang w:val="en-IE"/>
-        </w:rPr>
-        <w:t xml:space="preserve"> This suggests that we see issue alignment not only on the continental level, but also in individual countries.</w:t>
+        <w:t>Regarding the moderate size parity</w:t>
+      </w:r>
+      <w:r>
+        <w:rPr>
+          <w:rFonts w:ascii="Times New Roman" w:hAnsi="Times New Roman" w:cs="Times New Roman"/>
+          <w:sz w:val="24"/>
+          <w:szCs w:val="24"/>
+          <w:lang w:val="en-IE"/>
+        </w:rPr>
+        <w:t>, for the European averages, we see a decrease from 0.20 to 0.16 for “</w:t>
+      </w:r>
+      <w:proofErr w:type="spellStart"/>
+      <w:r>
+        <w:rPr>
+          <w:rFonts w:ascii="Times New Roman" w:hAnsi="Times New Roman" w:cs="Times New Roman"/>
+          <w:sz w:val="24"/>
+          <w:szCs w:val="24"/>
+          <w:lang w:val="en-IE"/>
+        </w:rPr>
+        <w:t>imbgeco</w:t>
+      </w:r>
+      <w:proofErr w:type="spellEnd"/>
+      <w:r>
+        <w:rPr>
+          <w:rFonts w:ascii="Times New Roman" w:hAnsi="Times New Roman" w:cs="Times New Roman"/>
+          <w:sz w:val="24"/>
+          <w:szCs w:val="24"/>
+          <w:lang w:val="en-IE"/>
+        </w:rPr>
+        <w:t>” and “</w:t>
+      </w:r>
+      <w:proofErr w:type="spellStart"/>
+      <w:r>
+        <w:rPr>
+          <w:rFonts w:ascii="Times New Roman" w:hAnsi="Times New Roman" w:cs="Times New Roman"/>
+          <w:sz w:val="24"/>
+          <w:szCs w:val="24"/>
+          <w:lang w:val="en-IE"/>
+        </w:rPr>
+        <w:t>imueclt</w:t>
+      </w:r>
+      <w:proofErr w:type="spellEnd"/>
+      <w:r>
+        <w:rPr>
+          <w:rFonts w:ascii="Times New Roman" w:hAnsi="Times New Roman" w:cs="Times New Roman"/>
+          <w:sz w:val="24"/>
+          <w:szCs w:val="24"/>
+          <w:lang w:val="en-IE"/>
+        </w:rPr>
+        <w:t>”, whereas “</w:t>
+      </w:r>
+      <w:proofErr w:type="spellStart"/>
+      <w:r>
+        <w:rPr>
+          <w:rFonts w:ascii="Times New Roman" w:hAnsi="Times New Roman" w:cs="Times New Roman"/>
+          <w:sz w:val="24"/>
+          <w:szCs w:val="24"/>
+          <w:lang w:val="en-IE"/>
+        </w:rPr>
+        <w:t>imwbcnt</w:t>
+      </w:r>
+      <w:proofErr w:type="spellEnd"/>
+      <w:r>
+        <w:rPr>
+          <w:rFonts w:ascii="Times New Roman" w:hAnsi="Times New Roman" w:cs="Times New Roman"/>
+          <w:sz w:val="24"/>
+          <w:szCs w:val="24"/>
+          <w:lang w:val="en-IE"/>
+        </w:rPr>
+        <w:t xml:space="preserve">” did not change substantially. This </w:t>
+      </w:r>
+      <w:r>
+        <w:rPr>
+          <w:rFonts w:ascii="Times New Roman" w:hAnsi="Times New Roman" w:cs="Times New Roman"/>
+          <w:sz w:val="24"/>
+          <w:szCs w:val="24"/>
+          <w:lang w:val="en-IE"/>
+        </w:rPr>
+        <w:t>indicates</w:t>
+      </w:r>
+      <w:r>
+        <w:rPr>
+          <w:rFonts w:ascii="Times New Roman" w:hAnsi="Times New Roman" w:cs="Times New Roman"/>
+          <w:sz w:val="24"/>
+          <w:szCs w:val="24"/>
+          <w:lang w:val="en-IE"/>
+        </w:rPr>
+        <w:t xml:space="preserve"> a trend of </w:t>
+      </w:r>
+      <w:r>
+        <w:rPr>
+          <w:rFonts w:ascii="Times New Roman" w:hAnsi="Times New Roman" w:cs="Times New Roman"/>
+          <w:sz w:val="24"/>
+          <w:szCs w:val="24"/>
+          <w:lang w:val="en-IE"/>
+        </w:rPr>
+        <w:t>decreasing moderate size parity</w:t>
+      </w:r>
+      <w:r>
+        <w:rPr>
+          <w:rFonts w:ascii="Times New Roman" w:hAnsi="Times New Roman" w:cs="Times New Roman"/>
+          <w:sz w:val="24"/>
+          <w:szCs w:val="24"/>
+          <w:lang w:val="en-IE"/>
+        </w:rPr>
+        <w:t>,</w:t>
+      </w:r>
+      <w:r>
+        <w:rPr>
+          <w:rFonts w:ascii="Times New Roman" w:hAnsi="Times New Roman" w:cs="Times New Roman"/>
+          <w:sz w:val="24"/>
+          <w:szCs w:val="24"/>
+          <w:lang w:val="en-IE"/>
+        </w:rPr>
+        <w:t xml:space="preserve"> signal</w:t>
+      </w:r>
+      <w:r>
+        <w:rPr>
+          <w:rFonts w:ascii="Times New Roman" w:hAnsi="Times New Roman" w:cs="Times New Roman"/>
+          <w:sz w:val="24"/>
+          <w:szCs w:val="24"/>
+          <w:lang w:val="en-IE"/>
+        </w:rPr>
+        <w:t>ling</w:t>
+      </w:r>
+      <w:r>
+        <w:rPr>
+          <w:rFonts w:ascii="Times New Roman" w:hAnsi="Times New Roman" w:cs="Times New Roman"/>
+          <w:sz w:val="24"/>
+          <w:szCs w:val="24"/>
+          <w:lang w:val="en-IE"/>
+        </w:rPr>
+        <w:t xml:space="preserve"> a growing imbalance in the number of people holding moderately accepting versus moderately opposing views on immigration.</w:t>
+      </w:r>
+      <w:r>
+        <w:rPr>
+          <w:rFonts w:ascii="Times New Roman" w:hAnsi="Times New Roman" w:cs="Times New Roman"/>
+          <w:sz w:val="24"/>
+          <w:szCs w:val="24"/>
+          <w:lang w:val="en-IE"/>
+        </w:rPr>
+        <w:t xml:space="preserve"> This actually </w:t>
+      </w:r>
+      <w:r>
+        <w:rPr>
+          <w:rFonts w:ascii="Times New Roman" w:hAnsi="Times New Roman" w:cs="Times New Roman"/>
+          <w:sz w:val="24"/>
+          <w:szCs w:val="24"/>
+          <w:lang w:val="en-IE"/>
+        </w:rPr>
+        <w:t>means</w:t>
+      </w:r>
+      <w:r>
+        <w:rPr>
+          <w:rFonts w:ascii="Times New Roman" w:hAnsi="Times New Roman" w:cs="Times New Roman"/>
+          <w:sz w:val="24"/>
+          <w:szCs w:val="24"/>
+          <w:lang w:val="en-IE"/>
+        </w:rPr>
+        <w:t xml:space="preserve"> a decrease in polarization</w:t>
+      </w:r>
+      <w:r>
+        <w:rPr>
+          <w:rFonts w:ascii="Times New Roman" w:hAnsi="Times New Roman" w:cs="Times New Roman"/>
+          <w:sz w:val="24"/>
+          <w:szCs w:val="24"/>
+          <w:lang w:val="en-IE"/>
+        </w:rPr>
+        <w:t xml:space="preserve"> among moderate voters</w:t>
+      </w:r>
+      <w:r>
+        <w:rPr>
+          <w:rFonts w:ascii="Times New Roman" w:hAnsi="Times New Roman" w:cs="Times New Roman"/>
+          <w:sz w:val="24"/>
+          <w:szCs w:val="24"/>
+          <w:lang w:val="en-IE"/>
+        </w:rPr>
+        <w:t xml:space="preserve">, as with moderate size parity, </w:t>
+      </w:r>
+      <w:r>
+        <w:rPr>
+          <w:rFonts w:ascii="Times New Roman" w:hAnsi="Times New Roman" w:cs="Times New Roman"/>
+          <w:sz w:val="24"/>
+          <w:szCs w:val="24"/>
+          <w:lang w:val="en-IE"/>
+        </w:rPr>
+        <w:t>m</w:t>
+      </w:r>
+      <w:r>
+        <w:rPr>
+          <w:rFonts w:ascii="Times New Roman" w:hAnsi="Times New Roman" w:cs="Times New Roman"/>
+          <w:sz w:val="24"/>
+          <w:szCs w:val="24"/>
+          <w:lang w:val="en-IE"/>
+        </w:rPr>
+        <w:t>aximum polarization occurs when both groups are equal in size.</w:t>
       </w:r>
     </w:p>
     <w:p>
@@ -4564,6 +5247,201 @@
           <w:lang w:val="en-IE"/>
         </w:rPr>
       </w:pPr>
+      <w:r>
+        <w:rPr>
+          <w:rFonts w:ascii="Times New Roman" w:hAnsi="Times New Roman" w:cs="Times New Roman"/>
+          <w:sz w:val="24"/>
+          <w:szCs w:val="24"/>
+          <w:lang w:val="en-IE"/>
+        </w:rPr>
+        <w:t>Focussed on Germany, we find increases of moderate size parity for all three variables. “</w:t>
+      </w:r>
+      <w:proofErr w:type="spellStart"/>
+      <w:r>
+        <w:rPr>
+          <w:rFonts w:ascii="Times New Roman" w:hAnsi="Times New Roman" w:cs="Times New Roman"/>
+          <w:sz w:val="24"/>
+          <w:szCs w:val="24"/>
+          <w:lang w:val="en-IE"/>
+        </w:rPr>
+        <w:t>imueclt</w:t>
+      </w:r>
+      <w:proofErr w:type="spellEnd"/>
+      <w:r>
+        <w:rPr>
+          <w:rFonts w:ascii="Times New Roman" w:hAnsi="Times New Roman" w:cs="Times New Roman"/>
+          <w:sz w:val="24"/>
+          <w:szCs w:val="24"/>
+          <w:lang w:val="en-IE"/>
+        </w:rPr>
+        <w:t>”</w:t>
+      </w:r>
+      <w:r>
+        <w:rPr>
+          <w:rFonts w:ascii="Times New Roman" w:hAnsi="Times New Roman" w:cs="Times New Roman"/>
+          <w:sz w:val="24"/>
+          <w:szCs w:val="24"/>
+          <w:lang w:val="en-IE"/>
+        </w:rPr>
+        <w:t xml:space="preserve"> and </w:t>
+      </w:r>
+      <w:r>
+        <w:rPr>
+          <w:rFonts w:ascii="Times New Roman" w:hAnsi="Times New Roman" w:cs="Times New Roman"/>
+          <w:sz w:val="24"/>
+          <w:szCs w:val="24"/>
+          <w:lang w:val="en-IE"/>
+        </w:rPr>
+        <w:t>“</w:t>
+      </w:r>
+      <w:proofErr w:type="spellStart"/>
+      <w:r>
+        <w:rPr>
+          <w:rFonts w:ascii="Times New Roman" w:hAnsi="Times New Roman" w:cs="Times New Roman"/>
+          <w:sz w:val="24"/>
+          <w:szCs w:val="24"/>
+          <w:lang w:val="en-IE"/>
+        </w:rPr>
+        <w:t>imwbcnt</w:t>
+      </w:r>
+      <w:proofErr w:type="spellEnd"/>
+      <w:r>
+        <w:rPr>
+          <w:rFonts w:ascii="Times New Roman" w:hAnsi="Times New Roman" w:cs="Times New Roman"/>
+          <w:sz w:val="24"/>
+          <w:szCs w:val="24"/>
+          <w:lang w:val="en-IE"/>
+        </w:rPr>
+        <w:t>” went up</w:t>
+      </w:r>
+      <w:r>
+        <w:rPr>
+          <w:rFonts w:ascii="Times New Roman" w:hAnsi="Times New Roman" w:cs="Times New Roman"/>
+          <w:sz w:val="24"/>
+          <w:szCs w:val="24"/>
+          <w:lang w:val="en-IE"/>
+        </w:rPr>
+        <w:t xml:space="preserve"> from </w:t>
+      </w:r>
+      <w:r>
+        <w:rPr>
+          <w:rFonts w:ascii="Times New Roman" w:hAnsi="Times New Roman" w:cs="Times New Roman"/>
+          <w:sz w:val="24"/>
+          <w:szCs w:val="24"/>
+          <w:lang w:val="en-IE"/>
+        </w:rPr>
+        <w:t>0.20</w:t>
+      </w:r>
+      <w:r>
+        <w:rPr>
+          <w:rFonts w:ascii="Times New Roman" w:hAnsi="Times New Roman" w:cs="Times New Roman"/>
+          <w:sz w:val="24"/>
+          <w:szCs w:val="24"/>
+          <w:lang w:val="en-IE"/>
+        </w:rPr>
+        <w:t xml:space="preserve"> to </w:t>
+      </w:r>
+      <w:r>
+        <w:rPr>
+          <w:rFonts w:ascii="Times New Roman" w:hAnsi="Times New Roman" w:cs="Times New Roman"/>
+          <w:sz w:val="24"/>
+          <w:szCs w:val="24"/>
+          <w:lang w:val="en-IE"/>
+        </w:rPr>
+        <w:t>0.30</w:t>
+      </w:r>
+      <w:r>
+        <w:rPr>
+          <w:rFonts w:ascii="Times New Roman" w:hAnsi="Times New Roman" w:cs="Times New Roman"/>
+          <w:sz w:val="24"/>
+          <w:szCs w:val="24"/>
+          <w:lang w:val="en-IE"/>
+        </w:rPr>
+        <w:t xml:space="preserve"> from 2015 to 2020,</w:t>
+      </w:r>
+      <w:r>
+        <w:rPr>
+          <w:rFonts w:ascii="Times New Roman" w:hAnsi="Times New Roman" w:cs="Times New Roman"/>
+          <w:sz w:val="24"/>
+          <w:szCs w:val="24"/>
+          <w:lang w:val="en-IE"/>
+        </w:rPr>
+        <w:t xml:space="preserve"> while “</w:t>
+      </w:r>
+      <w:proofErr w:type="spellStart"/>
+      <w:r>
+        <w:rPr>
+          <w:rFonts w:ascii="Times New Roman" w:hAnsi="Times New Roman" w:cs="Times New Roman"/>
+          <w:sz w:val="24"/>
+          <w:szCs w:val="24"/>
+          <w:lang w:val="en-IE"/>
+        </w:rPr>
+        <w:t>imbgeco</w:t>
+      </w:r>
+      <w:proofErr w:type="spellEnd"/>
+      <w:r>
+        <w:rPr>
+          <w:rFonts w:ascii="Times New Roman" w:hAnsi="Times New Roman" w:cs="Times New Roman"/>
+          <w:sz w:val="24"/>
+          <w:szCs w:val="24"/>
+          <w:lang w:val="en-IE"/>
+        </w:rPr>
+        <w:t>”</w:t>
+      </w:r>
+      <w:r>
+        <w:rPr>
+          <w:rFonts w:ascii="Times New Roman" w:hAnsi="Times New Roman" w:cs="Times New Roman"/>
+          <w:sz w:val="24"/>
+          <w:szCs w:val="24"/>
+          <w:lang w:val="en-IE"/>
+        </w:rPr>
+        <w:t xml:space="preserve"> </w:t>
+      </w:r>
+      <w:r>
+        <w:rPr>
+          <w:rFonts w:ascii="Times New Roman" w:hAnsi="Times New Roman" w:cs="Times New Roman"/>
+          <w:sz w:val="24"/>
+          <w:szCs w:val="24"/>
+          <w:lang w:val="en-IE"/>
+        </w:rPr>
+        <w:t>went up from 0.15 to</w:t>
+      </w:r>
+      <w:r>
+        <w:rPr>
+          <w:rFonts w:ascii="Times New Roman" w:hAnsi="Times New Roman" w:cs="Times New Roman"/>
+          <w:sz w:val="24"/>
+          <w:szCs w:val="24"/>
+          <w:lang w:val="en-IE"/>
+        </w:rPr>
+        <w:t xml:space="preserve"> </w:t>
+      </w:r>
+      <w:r>
+        <w:rPr>
+          <w:rFonts w:ascii="Times New Roman" w:hAnsi="Times New Roman" w:cs="Times New Roman"/>
+          <w:sz w:val="24"/>
+          <w:szCs w:val="24"/>
+          <w:lang w:val="en-IE"/>
+        </w:rPr>
+        <w:t>0.</w:t>
+      </w:r>
+      <w:r>
+        <w:rPr>
+          <w:rFonts w:ascii="Times New Roman" w:hAnsi="Times New Roman" w:cs="Times New Roman"/>
+          <w:sz w:val="24"/>
+          <w:szCs w:val="24"/>
+          <w:lang w:val="en-IE"/>
+        </w:rPr>
+        <w:t>18</w:t>
+      </w:r>
+      <w:r>
+        <w:rPr>
+          <w:rFonts w:ascii="Times New Roman" w:hAnsi="Times New Roman" w:cs="Times New Roman"/>
+          <w:sz w:val="24"/>
+          <w:szCs w:val="24"/>
+          <w:lang w:val="en-IE"/>
+        </w:rPr>
+        <w:t>. This indicates strong increases in polarization in regards to cultural and overall life-quality impacts and a weaker, yet substantial, increase in polarization with regards to economical impacts of immigration among moderate voters in Germany.</w:t>
+      </w:r>
     </w:p>
     <w:p>
       <w:pPr>
@@ -4575,171 +5453,6 @@
           <w:lang w:val="en-IE"/>
         </w:rPr>
       </w:pPr>
-      <w:r>
-        <w:rPr>
-          <w:rFonts w:ascii="Times New Roman" w:hAnsi="Times New Roman" w:cs="Times New Roman"/>
-          <w:sz w:val="24"/>
-          <w:szCs w:val="24"/>
-          <w:lang w:val="en-IE"/>
-        </w:rPr>
-        <w:t>Looking at the moderate groups</w:t>
-      </w:r>
-      <w:r>
-        <w:rPr>
-          <w:rFonts w:ascii="Times New Roman" w:hAnsi="Times New Roman" w:cs="Times New Roman"/>
-          <w:sz w:val="24"/>
-          <w:szCs w:val="24"/>
-          <w:lang w:val="en-IE"/>
-        </w:rPr>
-        <w:t xml:space="preserve"> (individuals who either voted with 1</w:t>
-      </w:r>
-      <w:r>
-        <w:rPr>
-          <w:rFonts w:ascii="Times New Roman" w:hAnsi="Times New Roman" w:cs="Times New Roman"/>
-          <w:sz w:val="24"/>
-          <w:szCs w:val="24"/>
-          <w:lang w:val="en-IE"/>
-        </w:rPr>
-        <w:t xml:space="preserve"> to </w:t>
-      </w:r>
-      <w:r>
-        <w:rPr>
-          <w:rFonts w:ascii="Times New Roman" w:hAnsi="Times New Roman" w:cs="Times New Roman"/>
-          <w:sz w:val="24"/>
-          <w:szCs w:val="24"/>
-          <w:lang w:val="en-IE"/>
-        </w:rPr>
-        <w:t>4</w:t>
-      </w:r>
-      <w:r>
-        <w:rPr>
-          <w:rFonts w:ascii="Times New Roman" w:hAnsi="Times New Roman" w:cs="Times New Roman"/>
-          <w:sz w:val="24"/>
-          <w:szCs w:val="24"/>
-          <w:lang w:val="en-IE"/>
-        </w:rPr>
-        <w:t>, making them “</w:t>
-      </w:r>
-      <w:r>
-        <w:rPr>
-          <w:rFonts w:ascii="Times New Roman" w:hAnsi="Times New Roman" w:cs="Times New Roman"/>
-          <w:sz w:val="24"/>
-          <w:szCs w:val="24"/>
-          <w:lang w:val="en-IE"/>
-        </w:rPr>
-        <w:t>moderate acceptors</w:t>
-      </w:r>
-      <w:r>
-        <w:rPr>
-          <w:rFonts w:ascii="Times New Roman" w:hAnsi="Times New Roman" w:cs="Times New Roman"/>
-          <w:sz w:val="24"/>
-          <w:szCs w:val="24"/>
-          <w:lang w:val="en-IE"/>
-        </w:rPr>
-        <w:t>”</w:t>
-      </w:r>
-      <w:r>
-        <w:rPr>
-          <w:rFonts w:ascii="Times New Roman" w:hAnsi="Times New Roman" w:cs="Times New Roman"/>
-          <w:sz w:val="24"/>
-          <w:szCs w:val="24"/>
-          <w:lang w:val="en-IE"/>
-        </w:rPr>
-        <w:t xml:space="preserve"> or with 6</w:t>
-      </w:r>
-      <w:r>
-        <w:rPr>
-          <w:rFonts w:ascii="Times New Roman" w:hAnsi="Times New Roman" w:cs="Times New Roman"/>
-          <w:sz w:val="24"/>
-          <w:szCs w:val="24"/>
-          <w:lang w:val="en-IE"/>
-        </w:rPr>
-        <w:t xml:space="preserve"> – </w:t>
-      </w:r>
-      <w:r>
-        <w:rPr>
-          <w:rFonts w:ascii="Times New Roman" w:hAnsi="Times New Roman" w:cs="Times New Roman"/>
-          <w:sz w:val="24"/>
-          <w:szCs w:val="24"/>
-          <w:lang w:val="en-IE"/>
-        </w:rPr>
-        <w:t>9</w:t>
-      </w:r>
-      <w:r>
-        <w:rPr>
-          <w:rFonts w:ascii="Times New Roman" w:hAnsi="Times New Roman" w:cs="Times New Roman"/>
-          <w:sz w:val="24"/>
-          <w:szCs w:val="24"/>
-          <w:lang w:val="en-IE"/>
-        </w:rPr>
-        <w:t>, making them “</w:t>
-      </w:r>
-      <w:r>
-        <w:rPr>
-          <w:rFonts w:ascii="Times New Roman" w:hAnsi="Times New Roman" w:cs="Times New Roman"/>
-          <w:sz w:val="24"/>
-          <w:szCs w:val="24"/>
-          <w:lang w:val="en-IE"/>
-        </w:rPr>
-        <w:t xml:space="preserve">moderate </w:t>
-      </w:r>
-      <w:r>
-        <w:rPr>
-          <w:rFonts w:ascii="Times New Roman" w:hAnsi="Times New Roman" w:cs="Times New Roman"/>
-          <w:sz w:val="24"/>
-          <w:szCs w:val="24"/>
-          <w:lang w:val="en-IE"/>
-        </w:rPr>
-        <w:t>opponents” in the ESS surveys</w:t>
-      </w:r>
-      <w:r>
-        <w:rPr>
-          <w:rFonts w:ascii="Times New Roman" w:hAnsi="Times New Roman" w:cs="Times New Roman"/>
-          <w:sz w:val="24"/>
-          <w:szCs w:val="24"/>
-          <w:lang w:val="en-IE"/>
-        </w:rPr>
-        <w:t>)</w:t>
-      </w:r>
-      <w:r>
-        <w:rPr>
-          <w:rFonts w:ascii="Times New Roman" w:hAnsi="Times New Roman" w:cs="Times New Roman"/>
-          <w:sz w:val="24"/>
-          <w:szCs w:val="24"/>
-          <w:lang w:val="en-IE"/>
-        </w:rPr>
-        <w:t xml:space="preserve">, we see an increase in moderate divergence both in the European averages, but also individually in Germany and Hungary. This reveals </w:t>
-      </w:r>
-      <w:r>
-        <w:rPr>
-          <w:rFonts w:ascii="Times New Roman" w:hAnsi="Times New Roman" w:cs="Times New Roman"/>
-          <w:iCs/>
-          <w:sz w:val="24"/>
-          <w:szCs w:val="24"/>
-          <w:lang w:val="en-IE"/>
-        </w:rPr>
-        <w:t xml:space="preserve">how the </w:t>
-      </w:r>
-      <w:r>
-        <w:rPr>
-          <w:rFonts w:ascii="Times New Roman" w:hAnsi="Times New Roman" w:cs="Times New Roman"/>
-          <w:iCs/>
-          <w:sz w:val="24"/>
-          <w:szCs w:val="24"/>
-          <w:lang w:val="en-IE"/>
-        </w:rPr>
-        <w:t>gap between the average views of moderately accepting and moderately opposing individuals</w:t>
-      </w:r>
-      <w:r>
-        <w:rPr>
-          <w:rFonts w:ascii="Times New Roman" w:hAnsi="Times New Roman" w:cs="Times New Roman"/>
-          <w:iCs/>
-          <w:sz w:val="24"/>
-          <w:szCs w:val="24"/>
-          <w:lang w:val="en-IE"/>
-        </w:rPr>
-        <w:t xml:space="preserve"> is continuously widening, leading to more polarized positions.</w:t>
-      </w:r>
     </w:p>
     <w:p>
       <w:pPr>
@@ -4751,6 +5464,100 @@
           <w:lang w:val="en-IE"/>
         </w:rPr>
       </w:pPr>
+      <w:r>
+        <w:rPr>
+          <w:rFonts w:ascii="Times New Roman" w:hAnsi="Times New Roman" w:cs="Times New Roman"/>
+          <w:sz w:val="24"/>
+          <w:szCs w:val="24"/>
+          <w:lang w:val="en-IE"/>
+        </w:rPr>
+        <w:t>In Hungary, we find weaker increases for “</w:t>
+      </w:r>
+      <w:proofErr w:type="spellStart"/>
+      <w:r>
+        <w:rPr>
+          <w:rFonts w:ascii="Times New Roman" w:hAnsi="Times New Roman" w:cs="Times New Roman"/>
+          <w:sz w:val="24"/>
+          <w:szCs w:val="24"/>
+          <w:lang w:val="en-IE"/>
+        </w:rPr>
+        <w:t>imbgeco</w:t>
+      </w:r>
+      <w:proofErr w:type="spellEnd"/>
+      <w:r>
+        <w:rPr>
+          <w:rFonts w:ascii="Times New Roman" w:hAnsi="Times New Roman" w:cs="Times New Roman"/>
+          <w:sz w:val="24"/>
+          <w:szCs w:val="24"/>
+          <w:lang w:val="en-IE"/>
+        </w:rPr>
+        <w:t>” and “</w:t>
+      </w:r>
+      <w:proofErr w:type="spellStart"/>
+      <w:r>
+        <w:rPr>
+          <w:rFonts w:ascii="Times New Roman" w:hAnsi="Times New Roman" w:cs="Times New Roman"/>
+          <w:sz w:val="24"/>
+          <w:szCs w:val="24"/>
+          <w:lang w:val="en-IE"/>
+        </w:rPr>
+        <w:t>imueclt</w:t>
+      </w:r>
+      <w:proofErr w:type="spellEnd"/>
+      <w:r>
+        <w:rPr>
+          <w:rFonts w:ascii="Times New Roman" w:hAnsi="Times New Roman" w:cs="Times New Roman"/>
+          <w:sz w:val="24"/>
+          <w:szCs w:val="24"/>
+          <w:lang w:val="en-IE"/>
+        </w:rPr>
+        <w:t>” from 0.05 to 0.1, indicating a slight increase in polarization among moderate voters with regards to economic and cultural considerations of immigration. However, it should be noted that the initial</w:t>
+      </w:r>
+      <w:r>
+        <w:rPr>
+          <w:rFonts w:ascii="Times New Roman" w:hAnsi="Times New Roman" w:cs="Times New Roman"/>
+          <w:sz w:val="24"/>
+          <w:szCs w:val="24"/>
+          <w:lang w:val="en-IE"/>
+        </w:rPr>
+        <w:t xml:space="preserve"> moderate size parity</w:t>
+      </w:r>
+      <w:r>
+        <w:rPr>
+          <w:rFonts w:ascii="Times New Roman" w:hAnsi="Times New Roman" w:cs="Times New Roman"/>
+          <w:sz w:val="24"/>
+          <w:szCs w:val="24"/>
+          <w:lang w:val="en-IE"/>
+        </w:rPr>
+        <w:t xml:space="preserve"> values </w:t>
+      </w:r>
+      <w:r>
+        <w:rPr>
+          <w:rFonts w:ascii="Times New Roman" w:hAnsi="Times New Roman" w:cs="Times New Roman"/>
+          <w:sz w:val="24"/>
+          <w:szCs w:val="24"/>
+          <w:lang w:val="en-IE"/>
+        </w:rPr>
+        <w:t>in</w:t>
+      </w:r>
+      <w:r>
+        <w:rPr>
+          <w:rFonts w:ascii="Times New Roman" w:hAnsi="Times New Roman" w:cs="Times New Roman"/>
+          <w:sz w:val="24"/>
+          <w:szCs w:val="24"/>
+          <w:lang w:val="en-IE"/>
+        </w:rPr>
+        <w:t xml:space="preserve"> 2015 were much smaller </w:t>
+      </w:r>
+      <w:r>
+        <w:rPr>
+          <w:rFonts w:ascii="Times New Roman" w:hAnsi="Times New Roman" w:cs="Times New Roman"/>
+          <w:sz w:val="24"/>
+          <w:szCs w:val="24"/>
+          <w:lang w:val="en-IE"/>
+        </w:rPr>
+        <w:t>in Hungary (0.05) in comparison to Germany (0.20) and Europe overall (0.20). This means that in Hungary, the moderate size groups were much more imbalanced in 2015 as compared to Germany and Europe overall.</w:t>
+      </w:r>
     </w:p>
     <w:p>
       <w:pPr>
@@ -4762,6 +5569,33 @@
           <w:lang w:val="en-IE"/>
         </w:rPr>
       </w:pPr>
+      <w:r>
+        <w:rPr>
+          <w:rFonts w:ascii="Times New Roman" w:hAnsi="Times New Roman" w:cs="Times New Roman"/>
+          <w:sz w:val="24"/>
+          <w:szCs w:val="24"/>
+          <w:lang w:val="en-IE"/>
+        </w:rPr>
+        <w:t>Looking at non-neutrality, perhaps the simplest metric, we see increases in the European averages, Germany, and Hungary. This indicates an overall trend of deviation from the neutral “5” on throughout Europe.</w:t>
+      </w:r>
+      <w:r>
+        <w:rPr>
+          <w:rFonts w:ascii="Times New Roman" w:hAnsi="Times New Roman" w:cs="Times New Roman"/>
+          <w:sz w:val="24"/>
+          <w:szCs w:val="24"/>
+          <w:lang w:val="en-IE"/>
+        </w:rPr>
+        <w:t xml:space="preserve"> It should be noted though, that the non-neutrality values for Europe overall, but also for Germany and Hungary, were quite high to begin with, ranging from 0.70 to 0.80 in 2015</w:t>
+      </w:r>
+      <w:r>
+        <w:rPr>
+          <w:rFonts w:ascii="Times New Roman" w:hAnsi="Times New Roman" w:cs="Times New Roman"/>
+          <w:sz w:val="24"/>
+          <w:szCs w:val="24"/>
+          <w:lang w:val="en-IE"/>
+        </w:rPr>
+        <w:t>.</w:t>
+      </w:r>
     </w:p>
     <w:p>
       <w:pPr>
@@ -4773,6 +5607,24 @@
           <w:lang w:val="en-IE"/>
         </w:rPr>
       </w:pPr>
+      <w:r>
+        <w:rPr>
+          <w:rFonts w:ascii="Times New Roman" w:hAnsi="Times New Roman" w:cs="Times New Roman"/>
+          <w:sz w:val="24"/>
+          <w:szCs w:val="24"/>
+          <w:lang w:val="en-IE"/>
+        </w:rPr>
+        <w:t>Finally, comparing the average opinion value,</w:t>
+      </w:r>
+      <w:r>
+        <w:rPr>
+          <w:rFonts w:ascii="Times New Roman" w:hAnsi="Times New Roman" w:cs="Times New Roman"/>
+          <w:sz w:val="24"/>
+          <w:szCs w:val="24"/>
+          <w:lang w:val="en-IE"/>
+        </w:rPr>
+        <w:t xml:space="preserve"> we see increases in all three variables across Europe, indicating a trend of a general pro-immigrant attitude.</w:t>
+      </w:r>
     </w:p>
     <w:p>
       <w:pPr>
@@ -4791,644 +5643,78 @@
           <w:szCs w:val="24"/>
           <w:lang w:val="en-IE"/>
         </w:rPr>
+        <w:t>Focussed on Germany, we see a positive trend for “</w:t>
+      </w:r>
+      <w:proofErr w:type="spellStart"/>
+      <w:r>
+        <w:rPr>
+          <w:rFonts w:ascii="Times New Roman" w:hAnsi="Times New Roman" w:cs="Times New Roman"/>
+          <w:sz w:val="24"/>
+          <w:szCs w:val="24"/>
+          <w:lang w:val="en-IE"/>
+        </w:rPr>
+        <w:t>imbgeco</w:t>
+      </w:r>
+      <w:proofErr w:type="spellEnd"/>
+      <w:r>
+        <w:rPr>
+          <w:rFonts w:ascii="Times New Roman" w:hAnsi="Times New Roman" w:cs="Times New Roman"/>
+          <w:sz w:val="24"/>
+          <w:szCs w:val="24"/>
+          <w:lang w:val="en-IE"/>
+        </w:rPr>
+        <w:t>”, a decreasing trend for “</w:t>
+      </w:r>
+      <w:proofErr w:type="spellStart"/>
+      <w:r>
+        <w:rPr>
+          <w:rFonts w:ascii="Times New Roman" w:hAnsi="Times New Roman" w:cs="Times New Roman"/>
+          <w:sz w:val="24"/>
+          <w:szCs w:val="24"/>
+          <w:lang w:val="en-IE"/>
+        </w:rPr>
+        <w:t>imueclt</w:t>
+      </w:r>
+      <w:proofErr w:type="spellEnd"/>
+      <w:r>
+        <w:rPr>
+          <w:rFonts w:ascii="Times New Roman" w:hAnsi="Times New Roman" w:cs="Times New Roman"/>
+          <w:sz w:val="24"/>
+          <w:szCs w:val="24"/>
+          <w:lang w:val="en-IE"/>
+        </w:rPr>
+        <w:t>”, and no visible trend for “</w:t>
+      </w:r>
+      <w:proofErr w:type="spellStart"/>
+      <w:r>
+        <w:rPr>
+          <w:rFonts w:ascii="Times New Roman" w:hAnsi="Times New Roman" w:cs="Times New Roman"/>
+          <w:sz w:val="24"/>
+          <w:szCs w:val="24"/>
+          <w:lang w:val="en-IE"/>
+        </w:rPr>
+        <w:t>imwbcnt</w:t>
+      </w:r>
+      <w:proofErr w:type="spellEnd"/>
+      <w:r>
+        <w:rPr>
+          <w:rFonts w:ascii="Times New Roman" w:hAnsi="Times New Roman" w:cs="Times New Roman"/>
+          <w:sz w:val="24"/>
+          <w:szCs w:val="24"/>
+          <w:lang w:val="en-IE"/>
+        </w:rPr>
+        <w:t xml:space="preserve">”. This indicates that in Germany, there is a growing body of people who think that immigrants might be good for the economy, yet, at the </w:t>
+      </w:r>
+      <w:r>
+        <w:rPr>
+          <w:rFonts w:ascii="Times New Roman" w:hAnsi="Times New Roman" w:cs="Times New Roman"/>
+          <w:sz w:val="24"/>
+          <w:szCs w:val="24"/>
+          <w:lang w:val="en-IE"/>
+        </w:rPr>
         <w:lastRenderedPageBreak/>
-        <w:t>Considering the moderate group consensus, we find for the European averages that “imbgeco” and “imwbcnt” did not significantly change in the years after 2015 (the previously identified turning point), whereas “imueclt” visibly increased. This means that overall, in Europe, the distribution of opinions regarding economic and overall life-quality did not substantially change, whereas the</w:t>
-      </w:r>
-      <w:r>
-        <w:rPr>
-          <w:rFonts w:ascii="Times New Roman" w:hAnsi="Times New Roman" w:cs="Times New Roman"/>
-          <w:sz w:val="24"/>
-          <w:szCs w:val="24"/>
-          <w:lang w:val="en-IE"/>
-        </w:rPr>
-        <w:t xml:space="preserve"> in-group consensus about the cultural impact of immigrants has been increasing among the moderate groups. </w:t>
-      </w:r>
-      <w:r>
-        <w:rPr>
-          <w:rFonts w:ascii="Times New Roman" w:hAnsi="Times New Roman" w:cs="Times New Roman"/>
-          <w:sz w:val="24"/>
-          <w:szCs w:val="24"/>
-          <w:lang w:val="en-IE"/>
-        </w:rPr>
-        <w:t>In contrast to this, we see that in Germany, the moderate consensus dropped for all three variables. This demonstrates how in Germany</w:t>
-      </w:r>
-      <w:r>
-        <w:rPr>
-          <w:rFonts w:ascii="Times New Roman" w:hAnsi="Times New Roman" w:cs="Times New Roman"/>
-          <w:sz w:val="24"/>
-          <w:szCs w:val="24"/>
-          <w:lang w:val="en-IE"/>
-        </w:rPr>
-        <w:t xml:space="preserve"> specifically</w:t>
-      </w:r>
-      <w:r>
-        <w:rPr>
-          <w:rFonts w:ascii="Times New Roman" w:hAnsi="Times New Roman" w:cs="Times New Roman"/>
-          <w:sz w:val="24"/>
-          <w:szCs w:val="24"/>
-          <w:lang w:val="en-IE"/>
-        </w:rPr>
-        <w:t>, there seems to be an o</w:t>
-      </w:r>
-      <w:r>
-        <w:rPr>
-          <w:rFonts w:ascii="Times New Roman" w:hAnsi="Times New Roman" w:cs="Times New Roman"/>
-          <w:sz w:val="24"/>
-          <w:szCs w:val="24"/>
-          <w:lang w:val="en-IE"/>
-        </w:rPr>
-        <w:t>ngoing heterogenization of opinions among the moderate groups with regards to economic, cultural, and overall life-quality impacts of immigration. Compared to the European average and Germany, we see strongly fluctuating patterns of moderate consensus for “imbgeco” and “imwbcnt” in Hungary, indicating a certain instability of</w:t>
-      </w:r>
-      <w:r>
-        <w:rPr>
-          <w:rFonts w:ascii="Times New Roman" w:hAnsi="Times New Roman" w:cs="Times New Roman"/>
-          <w:sz w:val="24"/>
-          <w:szCs w:val="24"/>
-          <w:lang w:val="en-IE"/>
-        </w:rPr>
-        <w:t xml:space="preserve"> short-lived</w:t>
-      </w:r>
-      <w:r>
-        <w:rPr>
-          <w:rFonts w:ascii="Times New Roman" w:hAnsi="Times New Roman" w:cs="Times New Roman"/>
-          <w:sz w:val="24"/>
-          <w:szCs w:val="24"/>
-          <w:lang w:val="en-IE"/>
-        </w:rPr>
-        <w:t xml:space="preserve"> phases of consent and dissent after 2015.</w:t>
-      </w:r>
-    </w:p>
-    <w:p>
-      <w:pPr>
-        <w:spacing w:line="360" w:lineRule="auto"/>
-        <w:rPr>
-          <w:rFonts w:ascii="Times New Roman" w:hAnsi="Times New Roman" w:cs="Times New Roman"/>
-          <w:sz w:val="24"/>
-          <w:szCs w:val="24"/>
-          <w:lang w:val="en-IE"/>
-        </w:rPr>
-      </w:pPr>
-      <w:r>
-        <w:rPr>
-          <w:rFonts w:ascii="Times New Roman" w:hAnsi="Times New Roman" w:cs="Times New Roman"/>
-          <w:sz w:val="24"/>
-          <w:szCs w:val="24"/>
-          <w:lang w:val="en-IE"/>
-        </w:rPr>
-        <w:t>Regarding the moderate size parity</w:t>
-      </w:r>
-      <w:r>
-        <w:rPr>
-          <w:rFonts w:ascii="Times New Roman" w:hAnsi="Times New Roman" w:cs="Times New Roman"/>
-          <w:sz w:val="24"/>
-          <w:szCs w:val="24"/>
-          <w:lang w:val="en-IE"/>
-        </w:rPr>
-        <w:t xml:space="preserve">, for the European averages, we see a decrease from 0.20 to 0.16 for “imbgeco” and “imueclt”, whereas “imwbcnt” did not change substantially. This </w:t>
-      </w:r>
-      <w:r>
-        <w:rPr>
-          <w:rFonts w:ascii="Times New Roman" w:hAnsi="Times New Roman" w:cs="Times New Roman"/>
-          <w:sz w:val="24"/>
-          <w:szCs w:val="24"/>
-          <w:lang w:val="en-IE"/>
-        </w:rPr>
-        <w:t>indicates</w:t>
-      </w:r>
-      <w:r>
-        <w:rPr>
-          <w:rFonts w:ascii="Times New Roman" w:hAnsi="Times New Roman" w:cs="Times New Roman"/>
-          <w:sz w:val="24"/>
-          <w:szCs w:val="24"/>
-          <w:lang w:val="en-IE"/>
-        </w:rPr>
-        <w:t xml:space="preserve"> a trend of </w:t>
-      </w:r>
-      <w:r>
-        <w:rPr>
-          <w:rFonts w:ascii="Times New Roman" w:hAnsi="Times New Roman" w:cs="Times New Roman"/>
-          <w:sz w:val="24"/>
-          <w:szCs w:val="24"/>
-          <w:lang w:val="en-IE"/>
-        </w:rPr>
-        <w:t>decreasing moderate size parity</w:t>
-      </w:r>
-      <w:r>
-        <w:rPr>
-          <w:rFonts w:ascii="Times New Roman" w:hAnsi="Times New Roman" w:cs="Times New Roman"/>
-          <w:sz w:val="24"/>
-          <w:szCs w:val="24"/>
-          <w:lang w:val="en-IE"/>
-        </w:rPr>
-        <w:t>,</w:t>
-      </w:r>
-      <w:r>
-        <w:rPr>
-          <w:rFonts w:ascii="Times New Roman" w:hAnsi="Times New Roman" w:cs="Times New Roman"/>
-          <w:sz w:val="24"/>
-          <w:szCs w:val="24"/>
-          <w:lang w:val="en-IE"/>
-        </w:rPr>
-        <w:t xml:space="preserve"> signal</w:t>
-      </w:r>
-      <w:r>
-        <w:rPr>
-          <w:rFonts w:ascii="Times New Roman" w:hAnsi="Times New Roman" w:cs="Times New Roman"/>
-          <w:sz w:val="24"/>
-          <w:szCs w:val="24"/>
-          <w:lang w:val="en-IE"/>
-        </w:rPr>
-        <w:t>ling</w:t>
-      </w:r>
-      <w:r>
-        <w:rPr>
-          <w:rFonts w:ascii="Times New Roman" w:hAnsi="Times New Roman" w:cs="Times New Roman"/>
-          <w:sz w:val="24"/>
-          <w:szCs w:val="24"/>
-          <w:lang w:val="en-IE"/>
-        </w:rPr>
-        <w:t xml:space="preserve"> a growing imbalance in the number of people holding moderately accepting versus moderately opposing views on immigration.</w:t>
-      </w:r>
-      <w:r>
-        <w:rPr>
-          <w:rFonts w:ascii="Times New Roman" w:hAnsi="Times New Roman" w:cs="Times New Roman"/>
-          <w:sz w:val="24"/>
-          <w:szCs w:val="24"/>
-          <w:lang w:val="en-IE"/>
-        </w:rPr>
-        <w:t xml:space="preserve"> This actually </w:t>
-      </w:r>
-      <w:r>
-        <w:rPr>
-          <w:rFonts w:ascii="Times New Roman" w:hAnsi="Times New Roman" w:cs="Times New Roman"/>
-          <w:sz w:val="24"/>
-          <w:szCs w:val="24"/>
-          <w:lang w:val="en-IE"/>
-        </w:rPr>
-        <w:t>means</w:t>
-      </w:r>
-      <w:r>
-        <w:rPr>
-          <w:rFonts w:ascii="Times New Roman" w:hAnsi="Times New Roman" w:cs="Times New Roman"/>
-          <w:sz w:val="24"/>
-          <w:szCs w:val="24"/>
-          <w:lang w:val="en-IE"/>
-        </w:rPr>
-        <w:t xml:space="preserve"> a decrease in polarization</w:t>
-      </w:r>
-      <w:r>
-        <w:rPr>
-          <w:rFonts w:ascii="Times New Roman" w:hAnsi="Times New Roman" w:cs="Times New Roman"/>
-          <w:sz w:val="24"/>
-          <w:szCs w:val="24"/>
-          <w:lang w:val="en-IE"/>
-        </w:rPr>
-        <w:t xml:space="preserve"> among moderate voters</w:t>
-      </w:r>
-      <w:r>
-        <w:rPr>
-          <w:rFonts w:ascii="Times New Roman" w:hAnsi="Times New Roman" w:cs="Times New Roman"/>
-          <w:sz w:val="24"/>
-          <w:szCs w:val="24"/>
-          <w:lang w:val="en-IE"/>
-        </w:rPr>
-        <w:t xml:space="preserve">, as with moderate size parity, </w:t>
-      </w:r>
-      <w:r>
-        <w:rPr>
-          <w:rFonts w:ascii="Times New Roman" w:hAnsi="Times New Roman" w:cs="Times New Roman"/>
-          <w:sz w:val="24"/>
-          <w:szCs w:val="24"/>
-          <w:lang w:val="en-IE"/>
-        </w:rPr>
-        <w:t>m</w:t>
-      </w:r>
-      <w:r>
-        <w:rPr>
-          <w:rFonts w:ascii="Times New Roman" w:hAnsi="Times New Roman" w:cs="Times New Roman"/>
-          <w:sz w:val="24"/>
-          <w:szCs w:val="24"/>
-          <w:lang w:val="en-IE"/>
-        </w:rPr>
-        <w:t>aximum polarization occurs when both groups are equal in size.</w:t>
-      </w:r>
-    </w:p>
-    <w:p>
-      <w:pPr>
-        <w:spacing w:line="360" w:lineRule="auto"/>
-        <w:rPr>
-          <w:rFonts w:ascii="Times New Roman" w:hAnsi="Times New Roman" w:cs="Times New Roman"/>
-          <w:sz w:val="24"/>
-          <w:szCs w:val="24"/>
-          <w:lang w:val="en-IE"/>
-        </w:rPr>
-      </w:pPr>
-      <w:r>
-        <w:rPr>
-          <w:rFonts w:ascii="Times New Roman" w:hAnsi="Times New Roman" w:cs="Times New Roman"/>
-          <w:sz w:val="24"/>
-          <w:szCs w:val="24"/>
-          <w:lang w:val="en-IE"/>
-        </w:rPr>
-        <w:t>Focussed on Germany, we find increases of moderate size parity for all three variables. “</w:t>
-      </w:r>
-      <w:r>
-        <w:rPr>
-          <w:rFonts w:ascii="Times New Roman" w:hAnsi="Times New Roman" w:cs="Times New Roman"/>
-          <w:sz w:val="24"/>
-          <w:szCs w:val="24"/>
-          <w:lang w:val="en-IE"/>
-        </w:rPr>
-        <w:t>imueclt</w:t>
-      </w:r>
-      <w:r>
-        <w:rPr>
-          <w:rFonts w:ascii="Times New Roman" w:hAnsi="Times New Roman" w:cs="Times New Roman"/>
-          <w:sz w:val="24"/>
-          <w:szCs w:val="24"/>
-          <w:lang w:val="en-IE"/>
-        </w:rPr>
-        <w:t>”</w:t>
-      </w:r>
-      <w:r>
-        <w:rPr>
-          <w:rFonts w:ascii="Times New Roman" w:hAnsi="Times New Roman" w:cs="Times New Roman"/>
-          <w:sz w:val="24"/>
-          <w:szCs w:val="24"/>
-          <w:lang w:val="en-IE"/>
-        </w:rPr>
-        <w:t xml:space="preserve"> and </w:t>
-      </w:r>
-      <w:r>
-        <w:rPr>
-          <w:rFonts w:ascii="Times New Roman" w:hAnsi="Times New Roman" w:cs="Times New Roman"/>
-          <w:sz w:val="24"/>
-          <w:szCs w:val="24"/>
-          <w:lang w:val="en-IE"/>
-        </w:rPr>
-        <w:t>“</w:t>
-      </w:r>
-      <w:r>
-        <w:rPr>
-          <w:rFonts w:ascii="Times New Roman" w:hAnsi="Times New Roman" w:cs="Times New Roman"/>
-          <w:sz w:val="24"/>
-          <w:szCs w:val="24"/>
-          <w:lang w:val="en-IE"/>
-        </w:rPr>
-        <w:t>imwbcnt</w:t>
-      </w:r>
-      <w:r>
-        <w:rPr>
-          <w:rFonts w:ascii="Times New Roman" w:hAnsi="Times New Roman" w:cs="Times New Roman"/>
-          <w:sz w:val="24"/>
-          <w:szCs w:val="24"/>
-          <w:lang w:val="en-IE"/>
-        </w:rPr>
-        <w:t>” went up</w:t>
-      </w:r>
-      <w:r>
-        <w:rPr>
-          <w:rFonts w:ascii="Times New Roman" w:hAnsi="Times New Roman" w:cs="Times New Roman"/>
-          <w:sz w:val="24"/>
-          <w:szCs w:val="24"/>
-          <w:lang w:val="en-IE"/>
-        </w:rPr>
-        <w:t xml:space="preserve"> from </w:t>
-      </w:r>
-      <w:r>
-        <w:rPr>
-          <w:rFonts w:ascii="Times New Roman" w:hAnsi="Times New Roman" w:cs="Times New Roman"/>
-          <w:sz w:val="24"/>
-          <w:szCs w:val="24"/>
-          <w:lang w:val="en-IE"/>
-        </w:rPr>
-        <w:t>0.20</w:t>
-      </w:r>
-      <w:r>
-        <w:rPr>
-          <w:rFonts w:ascii="Times New Roman" w:hAnsi="Times New Roman" w:cs="Times New Roman"/>
-          <w:sz w:val="24"/>
-          <w:szCs w:val="24"/>
-          <w:lang w:val="en-IE"/>
-        </w:rPr>
-        <w:t xml:space="preserve"> to </w:t>
-      </w:r>
-      <w:r>
-        <w:rPr>
-          <w:rFonts w:ascii="Times New Roman" w:hAnsi="Times New Roman" w:cs="Times New Roman"/>
-          <w:sz w:val="24"/>
-          <w:szCs w:val="24"/>
-          <w:lang w:val="en-IE"/>
-        </w:rPr>
-        <w:t>0.30</w:t>
-      </w:r>
-      <w:r>
-        <w:rPr>
-          <w:rFonts w:ascii="Times New Roman" w:hAnsi="Times New Roman" w:cs="Times New Roman"/>
-          <w:sz w:val="24"/>
-          <w:szCs w:val="24"/>
-          <w:lang w:val="en-IE"/>
-        </w:rPr>
-        <w:t xml:space="preserve"> from 2015 to 2020,</w:t>
-      </w:r>
-      <w:r>
-        <w:rPr>
-          <w:rFonts w:ascii="Times New Roman" w:hAnsi="Times New Roman" w:cs="Times New Roman"/>
-          <w:sz w:val="24"/>
-          <w:szCs w:val="24"/>
-          <w:lang w:val="en-IE"/>
-        </w:rPr>
-        <w:t xml:space="preserve"> while </w:t>
-      </w:r>
-      <w:r>
-        <w:rPr>
-          <w:rFonts w:ascii="Times New Roman" w:hAnsi="Times New Roman" w:cs="Times New Roman"/>
-          <w:sz w:val="24"/>
-          <w:szCs w:val="24"/>
-          <w:lang w:val="en-IE"/>
-        </w:rPr>
-        <w:t>“</w:t>
-      </w:r>
-      <w:r>
-        <w:rPr>
-          <w:rFonts w:ascii="Times New Roman" w:hAnsi="Times New Roman" w:cs="Times New Roman"/>
-          <w:sz w:val="24"/>
-          <w:szCs w:val="24"/>
-          <w:lang w:val="en-IE"/>
-        </w:rPr>
-        <w:t>imbgeco</w:t>
-      </w:r>
-      <w:r>
-        <w:rPr>
-          <w:rFonts w:ascii="Times New Roman" w:hAnsi="Times New Roman" w:cs="Times New Roman"/>
-          <w:sz w:val="24"/>
-          <w:szCs w:val="24"/>
-          <w:lang w:val="en-IE"/>
-        </w:rPr>
-        <w:t>”</w:t>
-      </w:r>
-      <w:r>
-        <w:rPr>
-          <w:rFonts w:ascii="Times New Roman" w:hAnsi="Times New Roman" w:cs="Times New Roman"/>
-          <w:sz w:val="24"/>
-          <w:szCs w:val="24"/>
-          <w:lang w:val="en-IE"/>
-        </w:rPr>
-        <w:t xml:space="preserve"> </w:t>
-      </w:r>
-      <w:r>
-        <w:rPr>
-          <w:rFonts w:ascii="Times New Roman" w:hAnsi="Times New Roman" w:cs="Times New Roman"/>
-          <w:sz w:val="24"/>
-          <w:szCs w:val="24"/>
-          <w:lang w:val="en-IE"/>
-        </w:rPr>
-        <w:t>went up from 0.15 to</w:t>
-      </w:r>
-      <w:r>
-        <w:rPr>
-          <w:rFonts w:ascii="Times New Roman" w:hAnsi="Times New Roman" w:cs="Times New Roman"/>
-          <w:sz w:val="24"/>
-          <w:szCs w:val="24"/>
-          <w:lang w:val="en-IE"/>
-        </w:rPr>
-        <w:t xml:space="preserve"> </w:t>
-      </w:r>
-      <w:r>
-        <w:rPr>
-          <w:rFonts w:ascii="Times New Roman" w:hAnsi="Times New Roman" w:cs="Times New Roman"/>
-          <w:sz w:val="24"/>
-          <w:szCs w:val="24"/>
-          <w:lang w:val="en-IE"/>
-        </w:rPr>
-        <w:t>0.</w:t>
-      </w:r>
-      <w:r>
-        <w:rPr>
-          <w:rFonts w:ascii="Times New Roman" w:hAnsi="Times New Roman" w:cs="Times New Roman"/>
-          <w:sz w:val="24"/>
-          <w:szCs w:val="24"/>
-          <w:lang w:val="en-IE"/>
-        </w:rPr>
-        <w:t>18</w:t>
-      </w:r>
-      <w:r>
-        <w:rPr>
-          <w:rFonts w:ascii="Times New Roman" w:hAnsi="Times New Roman" w:cs="Times New Roman"/>
-          <w:sz w:val="24"/>
-          <w:szCs w:val="24"/>
-          <w:lang w:val="en-IE"/>
-        </w:rPr>
-        <w:t>. This indicates strong increases in polarization in regards to cultural and overall life-quality impacts and a weaker, yet substantial, increase in polarization with regards to economical impacts of immigration among moderate voters in Germany.</w:t>
-      </w:r>
-    </w:p>
-    <w:p>
-      <w:pPr>
-        <w:spacing w:line="360" w:lineRule="auto"/>
-        <w:rPr>
-          <w:rFonts w:ascii="Times New Roman" w:hAnsi="Times New Roman" w:cs="Times New Roman"/>
-          <w:sz w:val="24"/>
-          <w:szCs w:val="24"/>
-          <w:lang w:val="en-IE"/>
-        </w:rPr>
-      </w:pPr>
-    </w:p>
-    <w:p>
-      <w:pPr>
-        <w:spacing w:line="360" w:lineRule="auto"/>
-        <w:rPr>
-          <w:rFonts w:ascii="Times New Roman" w:hAnsi="Times New Roman" w:cs="Times New Roman"/>
-          <w:sz w:val="24"/>
-          <w:szCs w:val="24"/>
-          <w:lang w:val="en-IE"/>
-        </w:rPr>
-      </w:pPr>
-      <w:r>
-        <w:rPr>
-          <w:rFonts w:ascii="Times New Roman" w:hAnsi="Times New Roman" w:cs="Times New Roman"/>
-          <w:sz w:val="24"/>
-          <w:szCs w:val="24"/>
-          <w:lang w:val="en-IE"/>
-        </w:rPr>
-        <w:t>In Hungary, we find weaker increases for “imbgeco” and “imueclt” from 0.05 to 0.1, indicating a slight increase in polarization among moderate voters with regards to economic and cultural considerations of immigration. However, it should be noted that the initial</w:t>
-      </w:r>
-      <w:r>
-        <w:rPr>
-          <w:rFonts w:ascii="Times New Roman" w:hAnsi="Times New Roman" w:cs="Times New Roman"/>
-          <w:sz w:val="24"/>
-          <w:szCs w:val="24"/>
-          <w:lang w:val="en-IE"/>
-        </w:rPr>
-        <w:t xml:space="preserve"> moderate size parity</w:t>
-      </w:r>
-      <w:r>
-        <w:rPr>
-          <w:rFonts w:ascii="Times New Roman" w:hAnsi="Times New Roman" w:cs="Times New Roman"/>
-          <w:sz w:val="24"/>
-          <w:szCs w:val="24"/>
-          <w:lang w:val="en-IE"/>
-        </w:rPr>
-        <w:t xml:space="preserve"> values </w:t>
-      </w:r>
-      <w:r>
-        <w:rPr>
-          <w:rFonts w:ascii="Times New Roman" w:hAnsi="Times New Roman" w:cs="Times New Roman"/>
-          <w:sz w:val="24"/>
-          <w:szCs w:val="24"/>
-          <w:lang w:val="en-IE"/>
-        </w:rPr>
-        <w:t>in</w:t>
-      </w:r>
-      <w:r>
-        <w:rPr>
-          <w:rFonts w:ascii="Times New Roman" w:hAnsi="Times New Roman" w:cs="Times New Roman"/>
-          <w:sz w:val="24"/>
-          <w:szCs w:val="24"/>
-          <w:lang w:val="en-IE"/>
-        </w:rPr>
-        <w:t xml:space="preserve"> 2015 were much smaller </w:t>
-      </w:r>
-      <w:r>
-        <w:rPr>
-          <w:rFonts w:ascii="Times New Roman" w:hAnsi="Times New Roman" w:cs="Times New Roman"/>
-          <w:sz w:val="24"/>
-          <w:szCs w:val="24"/>
-          <w:lang w:val="en-IE"/>
-        </w:rPr>
-        <w:t>in Hungary (0.05) in comparison to Germany (0.20) and Europe overall (0.20). This means that in Hungary, the moderate size groups were much more imbalanced in 2015 as compared to Germany and Europe overall.</w:t>
-      </w:r>
-    </w:p>
-    <w:p>
-      <w:pPr>
-        <w:spacing w:line="360" w:lineRule="auto"/>
-        <w:rPr>
-          <w:rFonts w:ascii="Times New Roman" w:hAnsi="Times New Roman" w:cs="Times New Roman"/>
-          <w:sz w:val="24"/>
-          <w:szCs w:val="24"/>
-          <w:lang w:val="en-IE"/>
-        </w:rPr>
-      </w:pPr>
-    </w:p>
-    <w:p>
-      <w:pPr>
-        <w:spacing w:line="360" w:lineRule="auto"/>
-        <w:rPr>
-          <w:rFonts w:ascii="Times New Roman" w:hAnsi="Times New Roman" w:cs="Times New Roman"/>
-          <w:sz w:val="24"/>
-          <w:szCs w:val="24"/>
-          <w:lang w:val="en-IE"/>
-        </w:rPr>
-      </w:pPr>
-    </w:p>
-    <w:p>
-      <w:pPr>
-        <w:spacing w:line="360" w:lineRule="auto"/>
-        <w:rPr>
-          <w:rFonts w:ascii="Times New Roman" w:hAnsi="Times New Roman" w:cs="Times New Roman"/>
-          <w:sz w:val="24"/>
-          <w:szCs w:val="24"/>
-          <w:lang w:val="en-IE"/>
-        </w:rPr>
-      </w:pPr>
-      <w:r>
-        <w:rPr>
-          <w:rFonts w:ascii="Times New Roman" w:hAnsi="Times New Roman" w:cs="Times New Roman"/>
-          <w:sz w:val="24"/>
-          <w:szCs w:val="24"/>
-          <w:lang w:val="en-IE"/>
-        </w:rPr>
-        <w:lastRenderedPageBreak/>
-        <w:t>Looking at non-neutrality, perhaps the simplest metric, we see increases in the European averages, Germany, and Hungary. This indicates an overall trend of deviation from the neutral “5” on throughout Europe.</w:t>
-      </w:r>
-      <w:r>
-        <w:rPr>
-          <w:rFonts w:ascii="Times New Roman" w:hAnsi="Times New Roman" w:cs="Times New Roman"/>
-          <w:sz w:val="24"/>
-          <w:szCs w:val="24"/>
-          <w:lang w:val="en-IE"/>
-        </w:rPr>
-        <w:t xml:space="preserve"> It should be noted though, that the non-neutrality values for Europe overall, but also for Germany and Hungary, were quite high to begin with, ranging from 0.70 to 0.80 in 2015</w:t>
-      </w:r>
-      <w:r>
-        <w:rPr>
-          <w:rFonts w:ascii="Times New Roman" w:hAnsi="Times New Roman" w:cs="Times New Roman"/>
-          <w:sz w:val="24"/>
-          <w:szCs w:val="24"/>
-          <w:lang w:val="en-IE"/>
-        </w:rPr>
-        <w:t>.</w:t>
-      </w:r>
-    </w:p>
-    <w:p>
-      <w:pPr>
-        <w:spacing w:line="360" w:lineRule="auto"/>
-        <w:rPr>
-          <w:rFonts w:ascii="Times New Roman" w:hAnsi="Times New Roman" w:cs="Times New Roman"/>
-          <w:sz w:val="24"/>
-          <w:szCs w:val="24"/>
-          <w:lang w:val="en-IE"/>
-        </w:rPr>
-      </w:pPr>
-    </w:p>
-    <w:p>
-      <w:pPr>
-        <w:spacing w:line="360" w:lineRule="auto"/>
-        <w:rPr>
-          <w:rFonts w:ascii="Times New Roman" w:hAnsi="Times New Roman" w:cs="Times New Roman"/>
-          <w:sz w:val="24"/>
-          <w:szCs w:val="24"/>
-          <w:lang w:val="en-IE"/>
-        </w:rPr>
-      </w:pPr>
-      <w:r>
-        <w:rPr>
-          <w:rFonts w:ascii="Times New Roman" w:hAnsi="Times New Roman" w:cs="Times New Roman"/>
-          <w:sz w:val="24"/>
-          <w:szCs w:val="24"/>
-          <w:lang w:val="en-IE"/>
-        </w:rPr>
-        <w:t>Finally, comparing the average opinion value,</w:t>
-      </w:r>
-      <w:r>
-        <w:rPr>
-          <w:rFonts w:ascii="Times New Roman" w:hAnsi="Times New Roman" w:cs="Times New Roman"/>
-          <w:sz w:val="24"/>
-          <w:szCs w:val="24"/>
-          <w:lang w:val="en-IE"/>
-        </w:rPr>
-        <w:t xml:space="preserve"> we see increases in all three variables across Europe, indicating a trend of a general pro-immigrant attitude.</w:t>
-      </w:r>
-    </w:p>
-    <w:p>
-      <w:pPr>
-        <w:spacing w:line="360" w:lineRule="auto"/>
-        <w:rPr>
-          <w:rFonts w:ascii="Times New Roman" w:hAnsi="Times New Roman" w:cs="Times New Roman"/>
-          <w:sz w:val="24"/>
-          <w:szCs w:val="24"/>
-          <w:lang w:val="en-IE"/>
-        </w:rPr>
-      </w:pPr>
-      <w:r>
-        <w:rPr>
-          <w:rFonts w:ascii="Times New Roman" w:hAnsi="Times New Roman" w:cs="Times New Roman"/>
-          <w:sz w:val="24"/>
-          <w:szCs w:val="24"/>
-          <w:lang w:val="en-IE"/>
-        </w:rPr>
-        <w:t>Focussed on Germany, we see a positive trend for “imbgeco”, a decreasing trend for “imueclt”, and no visible trend for “imwbcnt”. This indicates that in Germany, there is a growing body of people who think that immigrants might be good for the economy, yet, at the same time, there is a body of people who believe that immigrants might negatively impact the cultural life.</w:t>
-      </w:r>
-    </w:p>
-    <w:p>
-      <w:pPr>
-        <w:spacing w:line="360" w:lineRule="auto"/>
-        <w:rPr>
-          <w:rFonts w:ascii="Times New Roman" w:hAnsi="Times New Roman" w:cs="Times New Roman"/>
-          <w:sz w:val="24"/>
-          <w:szCs w:val="24"/>
-          <w:lang w:val="en-IE"/>
-        </w:rPr>
-      </w:pPr>
+        <w:t>same time, there is a body of people who believe that immigrants might negatively impact the cultural life.</w:t>
+      </w:r>
     </w:p>
     <w:p>
       <w:pPr>

</xml_diff>